<commit_message>
Small update style, create manual users (non combo-encoding)
</commit_message>
<xml_diff>
--- a/information_security/Инструкция пользователя.docx
+++ b/information_security/Инструкция пользователя.docx
@@ -206,18 +206,8 @@
         <w:p>
           <w:pPr>
             <w:jc w:val="center"/>
-            <w:rPr>
-              <w:rStyle w:val="10"/>
-              <w:rFonts w:ascii="Times New Roman" w:hAnsi="Times New Roman" w:cs="Times New Roman"/>
-              <w:color w:val="auto"/>
-            </w:rPr>
           </w:pPr>
           <w:r>
-            <w:rPr>
-              <w:rStyle w:val="10"/>
-              <w:rFonts w:ascii="Times New Roman" w:hAnsi="Times New Roman" w:cs="Times New Roman"/>
-              <w:color w:val="auto"/>
-            </w:rPr>
             <w:t>Оглавление</w:t>
           </w:r>
         </w:p>
@@ -227,103 +217,58 @@
             <w:tabs>
               <w:tab w:val="right" w:leader="dot" w:pos="9345"/>
             </w:tabs>
-            <w:rPr>
-              <w:rFonts w:ascii="Times New Roman" w:hAnsi="Times New Roman" w:cs="Times New Roman"/>
-              <w:noProof/>
-              <w:sz w:val="28"/>
-            </w:rPr>
           </w:pPr>
           <w:r>
-            <w:rPr>
-              <w:rFonts w:ascii="Times New Roman" w:hAnsi="Times New Roman" w:cs="Times New Roman"/>
-              <w:sz w:val="28"/>
-            </w:rPr>
             <w:fldChar w:fldCharType="begin"/>
           </w:r>
           <w:r>
-            <w:rPr>
-              <w:rFonts w:ascii="Times New Roman" w:hAnsi="Times New Roman" w:cs="Times New Roman"/>
-              <w:sz w:val="28"/>
-            </w:rPr>
             <w:instrText xml:space="preserve"> TOC \o "1-3" \h \z \u </w:instrText>
           </w:r>
           <w:r>
-            <w:rPr>
-              <w:rFonts w:ascii="Times New Roman" w:hAnsi="Times New Roman" w:cs="Times New Roman"/>
-              <w:sz w:val="28"/>
-            </w:rPr>
             <w:fldChar w:fldCharType="separate"/>
           </w:r>
           <w:hyperlink w:anchor="_Toc509314302" w:history="1">
             <w:r>
-              <w:rPr>
-                <w:rStyle w:val="a8"/>
-                <w:rFonts w:ascii="Times New Roman" w:hAnsi="Times New Roman" w:cs="Times New Roman"/>
-                <w:noProof/>
-                <w:color w:val="auto"/>
-                <w:sz w:val="28"/>
-              </w:rPr>
               <w:t>Шифр Цезаря</w:t>
             </w:r>
             <w:r>
               <w:rPr>
-                <w:rFonts w:ascii="Times New Roman" w:hAnsi="Times New Roman" w:cs="Times New Roman"/>
-                <w:noProof/>
-                <w:webHidden/>
-                <w:sz w:val="28"/>
+                <w:webHidden/>
               </w:rPr>
               <w:tab/>
             </w:r>
             <w:r>
               <w:rPr>
-                <w:rFonts w:ascii="Times New Roman" w:hAnsi="Times New Roman" w:cs="Times New Roman"/>
-                <w:noProof/>
-                <w:webHidden/>
-                <w:sz w:val="28"/>
+                <w:webHidden/>
               </w:rPr>
               <w:fldChar w:fldCharType="begin"/>
             </w:r>
             <w:r>
               <w:rPr>
-                <w:rFonts w:ascii="Times New Roman" w:hAnsi="Times New Roman" w:cs="Times New Roman"/>
-                <w:noProof/>
-                <w:webHidden/>
-                <w:sz w:val="28"/>
+                <w:webHidden/>
               </w:rPr>
               <w:instrText xml:space="preserve"> PAGEREF _Toc509314302 \h </w:instrText>
             </w:r>
             <w:r>
               <w:rPr>
-                <w:rFonts w:ascii="Times New Roman" w:hAnsi="Times New Roman" w:cs="Times New Roman"/>
-                <w:noProof/>
-                <w:webHidden/>
-                <w:sz w:val="28"/>
-              </w:rPr>
-            </w:r>
-            <w:r>
-              <w:rPr>
-                <w:rFonts w:ascii="Times New Roman" w:hAnsi="Times New Roman" w:cs="Times New Roman"/>
-                <w:noProof/>
-                <w:webHidden/>
-                <w:sz w:val="28"/>
+                <w:webHidden/>
+              </w:rPr>
+            </w:r>
+            <w:r>
+              <w:rPr>
+                <w:webHidden/>
               </w:rPr>
               <w:fldChar w:fldCharType="separate"/>
             </w:r>
             <w:r>
               <w:rPr>
-                <w:rFonts w:ascii="Times New Roman" w:hAnsi="Times New Roman" w:cs="Times New Roman"/>
-                <w:noProof/>
-                <w:webHidden/>
-                <w:sz w:val="28"/>
+                <w:webHidden/>
               </w:rPr>
               <w:t>3</w:t>
             </w:r>
             <w:r>
               <w:rPr>
-                <w:rFonts w:ascii="Times New Roman" w:hAnsi="Times New Roman" w:cs="Times New Roman"/>
-                <w:noProof/>
-                <w:webHidden/>
-                <w:sz w:val="28"/>
+                <w:webHidden/>
               </w:rPr>
               <w:fldChar w:fldCharType="end"/>
             </w:r>
@@ -335,83 +280,49 @@
             <w:tabs>
               <w:tab w:val="right" w:leader="dot" w:pos="9345"/>
             </w:tabs>
-            <w:rPr>
-              <w:rFonts w:ascii="Times New Roman" w:hAnsi="Times New Roman" w:cs="Times New Roman"/>
-              <w:noProof/>
-              <w:sz w:val="28"/>
-            </w:rPr>
           </w:pPr>
           <w:hyperlink w:anchor="_Toc509314303" w:history="1">
             <w:r>
-              <w:rPr>
-                <w:rStyle w:val="a8"/>
-                <w:rFonts w:ascii="Times New Roman" w:hAnsi="Times New Roman" w:cs="Times New Roman"/>
-                <w:noProof/>
-                <w:color w:val="auto"/>
-                <w:sz w:val="28"/>
-                <w:lang w:val="en-US"/>
-              </w:rPr>
               <w:t>XOR</w:t>
             </w:r>
             <w:r>
               <w:rPr>
-                <w:rFonts w:ascii="Times New Roman" w:hAnsi="Times New Roman" w:cs="Times New Roman"/>
-                <w:noProof/>
-                <w:webHidden/>
-                <w:sz w:val="28"/>
+                <w:webHidden/>
               </w:rPr>
               <w:tab/>
             </w:r>
             <w:r>
               <w:rPr>
-                <w:rFonts w:ascii="Times New Roman" w:hAnsi="Times New Roman" w:cs="Times New Roman"/>
-                <w:noProof/>
-                <w:webHidden/>
-                <w:sz w:val="28"/>
+                <w:webHidden/>
               </w:rPr>
               <w:fldChar w:fldCharType="begin"/>
             </w:r>
             <w:r>
               <w:rPr>
-                <w:rFonts w:ascii="Times New Roman" w:hAnsi="Times New Roman" w:cs="Times New Roman"/>
-                <w:noProof/>
-                <w:webHidden/>
-                <w:sz w:val="28"/>
+                <w:webHidden/>
               </w:rPr>
               <w:instrText xml:space="preserve"> PAGEREF _Toc509314303 \h </w:instrText>
             </w:r>
             <w:r>
               <w:rPr>
-                <w:rFonts w:ascii="Times New Roman" w:hAnsi="Times New Roman" w:cs="Times New Roman"/>
-                <w:noProof/>
-                <w:webHidden/>
-                <w:sz w:val="28"/>
-              </w:rPr>
-            </w:r>
-            <w:r>
-              <w:rPr>
-                <w:rFonts w:ascii="Times New Roman" w:hAnsi="Times New Roman" w:cs="Times New Roman"/>
-                <w:noProof/>
-                <w:webHidden/>
-                <w:sz w:val="28"/>
+                <w:webHidden/>
+              </w:rPr>
+            </w:r>
+            <w:r>
+              <w:rPr>
+                <w:webHidden/>
               </w:rPr>
               <w:fldChar w:fldCharType="separate"/>
             </w:r>
             <w:r>
               <w:rPr>
-                <w:rFonts w:ascii="Times New Roman" w:hAnsi="Times New Roman" w:cs="Times New Roman"/>
-                <w:noProof/>
-                <w:webHidden/>
-                <w:sz w:val="28"/>
+                <w:webHidden/>
               </w:rPr>
               <w:t>4</w:t>
             </w:r>
             <w:r>
               <w:rPr>
-                <w:rFonts w:ascii="Times New Roman" w:hAnsi="Times New Roman" w:cs="Times New Roman"/>
-                <w:noProof/>
-                <w:webHidden/>
-                <w:sz w:val="28"/>
+                <w:webHidden/>
               </w:rPr>
               <w:fldChar w:fldCharType="end"/>
             </w:r>
@@ -423,82 +334,49 @@
             <w:tabs>
               <w:tab w:val="right" w:leader="dot" w:pos="9345"/>
             </w:tabs>
-            <w:rPr>
-              <w:rFonts w:ascii="Times New Roman" w:hAnsi="Times New Roman" w:cs="Times New Roman"/>
-              <w:noProof/>
-              <w:sz w:val="28"/>
-            </w:rPr>
           </w:pPr>
           <w:hyperlink w:anchor="_Toc509314304" w:history="1">
             <w:r>
-              <w:rPr>
-                <w:rStyle w:val="a8"/>
-                <w:rFonts w:ascii="Times New Roman" w:hAnsi="Times New Roman" w:cs="Times New Roman"/>
-                <w:noProof/>
-                <w:color w:val="auto"/>
-                <w:sz w:val="28"/>
-              </w:rPr>
               <w:t>Случайное перемешивание</w:t>
             </w:r>
             <w:r>
               <w:rPr>
-                <w:rFonts w:ascii="Times New Roman" w:hAnsi="Times New Roman" w:cs="Times New Roman"/>
-                <w:noProof/>
-                <w:webHidden/>
-                <w:sz w:val="28"/>
+                <w:webHidden/>
               </w:rPr>
               <w:tab/>
             </w:r>
             <w:r>
               <w:rPr>
-                <w:rFonts w:ascii="Times New Roman" w:hAnsi="Times New Roman" w:cs="Times New Roman"/>
-                <w:noProof/>
-                <w:webHidden/>
-                <w:sz w:val="28"/>
+                <w:webHidden/>
               </w:rPr>
               <w:fldChar w:fldCharType="begin"/>
             </w:r>
             <w:r>
               <w:rPr>
-                <w:rFonts w:ascii="Times New Roman" w:hAnsi="Times New Roman" w:cs="Times New Roman"/>
-                <w:noProof/>
-                <w:webHidden/>
-                <w:sz w:val="28"/>
+                <w:webHidden/>
               </w:rPr>
               <w:instrText xml:space="preserve"> PAGEREF _Toc509314304 \h </w:instrText>
             </w:r>
             <w:r>
               <w:rPr>
-                <w:rFonts w:ascii="Times New Roman" w:hAnsi="Times New Roman" w:cs="Times New Roman"/>
-                <w:noProof/>
-                <w:webHidden/>
-                <w:sz w:val="28"/>
-              </w:rPr>
-            </w:r>
-            <w:r>
-              <w:rPr>
-                <w:rFonts w:ascii="Times New Roman" w:hAnsi="Times New Roman" w:cs="Times New Roman"/>
-                <w:noProof/>
-                <w:webHidden/>
-                <w:sz w:val="28"/>
+                <w:webHidden/>
+              </w:rPr>
+            </w:r>
+            <w:r>
+              <w:rPr>
+                <w:webHidden/>
               </w:rPr>
               <w:fldChar w:fldCharType="separate"/>
             </w:r>
             <w:r>
               <w:rPr>
-                <w:rFonts w:ascii="Times New Roman" w:hAnsi="Times New Roman" w:cs="Times New Roman"/>
-                <w:noProof/>
-                <w:webHidden/>
-                <w:sz w:val="28"/>
+                <w:webHidden/>
               </w:rPr>
               <w:t>5</w:t>
             </w:r>
             <w:r>
               <w:rPr>
-                <w:rFonts w:ascii="Times New Roman" w:hAnsi="Times New Roman" w:cs="Times New Roman"/>
-                <w:noProof/>
-                <w:webHidden/>
-                <w:sz w:val="28"/>
+                <w:webHidden/>
               </w:rPr>
               <w:fldChar w:fldCharType="end"/>
             </w:r>
@@ -510,82 +388,49 @@
             <w:tabs>
               <w:tab w:val="right" w:leader="dot" w:pos="9345"/>
             </w:tabs>
-            <w:rPr>
-              <w:rFonts w:ascii="Times New Roman" w:hAnsi="Times New Roman" w:cs="Times New Roman"/>
-              <w:noProof/>
-              <w:sz w:val="28"/>
-            </w:rPr>
           </w:pPr>
           <w:hyperlink w:anchor="_Toc509314305" w:history="1">
             <w:r>
-              <w:rPr>
-                <w:rStyle w:val="a8"/>
-                <w:rFonts w:ascii="Times New Roman" w:hAnsi="Times New Roman" w:cs="Times New Roman"/>
-                <w:noProof/>
-                <w:color w:val="auto"/>
-                <w:sz w:val="28"/>
-              </w:rPr>
               <w:t>Блочная перестановка</w:t>
             </w:r>
             <w:r>
               <w:rPr>
-                <w:rFonts w:ascii="Times New Roman" w:hAnsi="Times New Roman" w:cs="Times New Roman"/>
-                <w:noProof/>
-                <w:webHidden/>
-                <w:sz w:val="28"/>
+                <w:webHidden/>
               </w:rPr>
               <w:tab/>
             </w:r>
             <w:r>
               <w:rPr>
-                <w:rFonts w:ascii="Times New Roman" w:hAnsi="Times New Roman" w:cs="Times New Roman"/>
-                <w:noProof/>
-                <w:webHidden/>
-                <w:sz w:val="28"/>
+                <w:webHidden/>
               </w:rPr>
               <w:fldChar w:fldCharType="begin"/>
             </w:r>
             <w:r>
               <w:rPr>
-                <w:rFonts w:ascii="Times New Roman" w:hAnsi="Times New Roman" w:cs="Times New Roman"/>
-                <w:noProof/>
-                <w:webHidden/>
-                <w:sz w:val="28"/>
+                <w:webHidden/>
               </w:rPr>
               <w:instrText xml:space="preserve"> PAGEREF _Toc509314305 \h </w:instrText>
             </w:r>
             <w:r>
               <w:rPr>
-                <w:rFonts w:ascii="Times New Roman" w:hAnsi="Times New Roman" w:cs="Times New Roman"/>
-                <w:noProof/>
-                <w:webHidden/>
-                <w:sz w:val="28"/>
-              </w:rPr>
-            </w:r>
-            <w:r>
-              <w:rPr>
-                <w:rFonts w:ascii="Times New Roman" w:hAnsi="Times New Roman" w:cs="Times New Roman"/>
-                <w:noProof/>
-                <w:webHidden/>
-                <w:sz w:val="28"/>
+                <w:webHidden/>
+              </w:rPr>
+            </w:r>
+            <w:r>
+              <w:rPr>
+                <w:webHidden/>
               </w:rPr>
               <w:fldChar w:fldCharType="separate"/>
             </w:r>
             <w:r>
               <w:rPr>
-                <w:rFonts w:ascii="Times New Roman" w:hAnsi="Times New Roman" w:cs="Times New Roman"/>
-                <w:noProof/>
-                <w:webHidden/>
-                <w:sz w:val="28"/>
+                <w:webHidden/>
               </w:rPr>
               <w:t>6</w:t>
             </w:r>
             <w:r>
               <w:rPr>
-                <w:rFonts w:ascii="Times New Roman" w:hAnsi="Times New Roman" w:cs="Times New Roman"/>
-                <w:noProof/>
-                <w:webHidden/>
-                <w:sz w:val="28"/>
+                <w:webHidden/>
               </w:rPr>
               <w:fldChar w:fldCharType="end"/>
             </w:r>
@@ -593,12 +438,6 @@
         </w:p>
         <w:p>
           <w:r>
-            <w:rPr>
-              <w:rFonts w:ascii="Times New Roman" w:hAnsi="Times New Roman" w:cs="Times New Roman"/>
-              <w:b/>
-              <w:bCs/>
-              <w:sz w:val="28"/>
-            </w:rPr>
             <w:fldChar w:fldCharType="end"/>
           </w:r>
         </w:p>
@@ -656,10 +495,208 @@
         <w:pStyle w:val="a9"/>
       </w:pPr>
       <w:r>
-        <w:t>Чтобы зашифровать Ваш текст, введите текст в поле «Исходный текст», после необходимо указать целочисленную величину смещения алфавита в поле «Смещение». Возможно использование положительных и отрицательных значений. Ввести в поле «Смещение» возможно только целочисленные значения.</w:t>
-      </w:r>
-      <w:r>
-        <w:t xml:space="preserve"> Все допущенные ошибки при заполнении полей отобразятся в поле «Результат шифрования», если ошибки отсутствуют, то з</w:t>
+        <w:t>Чтобы зашифровать Ваш текст</w:t>
+      </w:r>
+      <w:r>
+        <w:t xml:space="preserve"> методом Цезаря необходимо выбрать вкладку «Шифр Цезаря» </w:t>
+      </w:r>
+      <w:r>
+        <w:t xml:space="preserve">и </w:t>
+      </w:r>
+      <w:r>
+        <w:t>наж</w:t>
+      </w:r>
+      <w:r>
+        <w:t>ать</w:t>
+      </w:r>
+      <w:r>
+        <w:t xml:space="preserve"> на неё левой кнопкой мыши один раз</w:t>
+      </w:r>
+      <w:r>
+        <w:t xml:space="preserve"> </w:t>
+      </w:r>
+      <w:r>
+        <w:t xml:space="preserve">(рисунок 1). </w:t>
+      </w:r>
+    </w:p>
+    <w:p>
+      <w:pPr>
+        <w:pStyle w:val="a9"/>
+        <w:ind w:firstLine="0"/>
+      </w:pPr>
+      <w:r>
+        <w:pict>
+          <v:shapetype id="_x0000_t75" coordsize="21600,21600" o:spt="75" o:preferrelative="t" path="m@4@5l@4@11@9@11@9@5xe" filled="f" stroked="f">
+            <v:stroke joinstyle="miter"/>
+            <v:formulas>
+              <v:f eqn="if lineDrawn pixelLineWidth 0"/>
+              <v:f eqn="sum @0 1 0"/>
+              <v:f eqn="sum 0 0 @1"/>
+              <v:f eqn="prod @2 1 2"/>
+              <v:f eqn="prod @3 21600 pixelWidth"/>
+              <v:f eqn="prod @3 21600 pixelHeight"/>
+              <v:f eqn="sum @0 0 1"/>
+              <v:f eqn="prod @6 1 2"/>
+              <v:f eqn="prod @7 21600 pixelWidth"/>
+              <v:f eqn="sum @8 21600 0"/>
+              <v:f eqn="prod @7 21600 pixelHeight"/>
+              <v:f eqn="sum @10 21600 0"/>
+            </v:formulas>
+            <v:path o:extrusionok="f" gradientshapeok="t" o:connecttype="rect"/>
+            <o:lock v:ext="edit" aspectratio="t"/>
+          </v:shapetype>
+          <v:shape id="_x0000_i1053" type="#_x0000_t75" style="width:481.8pt;height:340.8pt">
+            <v:imagedata r:id="rId7" o:title="2"/>
+          </v:shape>
+        </w:pict>
+      </w:r>
+    </w:p>
+    <w:p>
+      <w:pPr>
+        <w:pStyle w:val="a9"/>
+        <w:jc w:val="center"/>
+      </w:pPr>
+      <w:r>
+        <w:t>Рисунок 1 – Вкладка «Шифр Цезаря»</w:t>
+      </w:r>
+    </w:p>
+    <w:p>
+      <w:pPr>
+        <w:pStyle w:val="a9"/>
+      </w:pPr>
+      <w:r>
+        <w:t>Затем в</w:t>
+      </w:r>
+      <w:r>
+        <w:t>ведит</w:t>
+      </w:r>
+      <w:r>
+        <w:t xml:space="preserve">е текст в поле «Исходный текст» (рисунок </w:t>
+      </w:r>
+      <w:r>
+        <w:t>2</w:t>
+      </w:r>
+      <w:r>
+        <w:t xml:space="preserve">). </w:t>
+      </w:r>
+    </w:p>
+    <w:p>
+      <w:pPr>
+        <w:pStyle w:val="a9"/>
+        <w:ind w:firstLine="0"/>
+      </w:pPr>
+      <w:r>
+        <w:lastRenderedPageBreak/>
+        <w:pict>
+          <v:shape id="_x0000_i1056" type="#_x0000_t75" style="width:481.8pt;height:340.8pt">
+            <v:imagedata r:id="rId8" o:title="3"/>
+          </v:shape>
+        </w:pict>
+      </w:r>
+    </w:p>
+    <w:p>
+      <w:pPr>
+        <w:pStyle w:val="a9"/>
+        <w:jc w:val="center"/>
+      </w:pPr>
+      <w:r>
+        <w:t>Рисуно</w:t>
+      </w:r>
+      <w:r>
+        <w:t>к 2</w:t>
+      </w:r>
+      <w:r>
+        <w:t xml:space="preserve"> </w:t>
+      </w:r>
+      <w:r>
+        <w:t>–</w:t>
+      </w:r>
+      <w:r>
+        <w:t xml:space="preserve"> </w:t>
+      </w:r>
+      <w:r>
+        <w:t>Поле «Исходный текст»</w:t>
+      </w:r>
+    </w:p>
+    <w:p>
+      <w:pPr>
+        <w:pStyle w:val="a9"/>
+      </w:pPr>
+      <w:r>
+        <w:t>П</w:t>
+      </w:r>
+      <w:r>
+        <w:t xml:space="preserve">осле необходимо указать </w:t>
+      </w:r>
+      <w:r>
+        <w:t>количество знаков</w:t>
+      </w:r>
+      <w:r>
+        <w:t xml:space="preserve"> смещения алфавита в поле «Смещение»</w:t>
+      </w:r>
+      <w:r>
+        <w:t xml:space="preserve"> (рису</w:t>
+      </w:r>
+      <w:r>
+        <w:t>нок 3</w:t>
+      </w:r>
+      <w:r>
+        <w:t>)</w:t>
+      </w:r>
+      <w:r>
+        <w:t xml:space="preserve">. </w:t>
+      </w:r>
+      <w:r>
+        <w:t xml:space="preserve">Ввести в поле «Смещение» возможно только целочисленные </w:t>
+      </w:r>
+      <w:r>
+        <w:t xml:space="preserve">положительные и отрицательные </w:t>
+      </w:r>
+      <w:r>
+        <w:t>значения.</w:t>
+      </w:r>
+    </w:p>
+    <w:p>
+      <w:pPr>
+        <w:pStyle w:val="a9"/>
+        <w:ind w:firstLine="0"/>
+      </w:pPr>
+      <w:r>
+        <w:lastRenderedPageBreak/>
+        <w:pict>
+          <v:shape id="_x0000_i1047" type="#_x0000_t75" style="width:451.8pt;height:319.2pt">
+            <v:imagedata r:id="rId9" o:title="4"/>
+          </v:shape>
+        </w:pict>
+      </w:r>
+    </w:p>
+    <w:p>
+      <w:pPr>
+        <w:pStyle w:val="a9"/>
+        <w:jc w:val="center"/>
+      </w:pPr>
+      <w:r>
+        <w:t>Рисунок 3 – Поле «Смещение»</w:t>
+      </w:r>
+    </w:p>
+    <w:p>
+      <w:pPr>
+        <w:pStyle w:val="a9"/>
+      </w:pPr>
+      <w:r>
+        <w:t>Все допущенные ошибки при заполнении полей отобразятся в поле «Результат шифрования»</w:t>
+      </w:r>
+      <w:r>
+        <w:t xml:space="preserve"> (рисунок </w:t>
+      </w:r>
+      <w:r>
+        <w:t>4</w:t>
+      </w:r>
+      <w:r>
+        <w:t>)</w:t>
+      </w:r>
+      <w:r>
+        <w:t>, если ошибки отсутствуют, то з</w:t>
       </w:r>
       <w:r>
         <w:t>ашифрованный текст отобразится сразу в поле «Результат шифрования».</w:t>
@@ -677,6 +714,55 @@
           <w:szCs w:val="28"/>
         </w:rPr>
       </w:pPr>
+      <w:r>
+        <w:rPr>
+          <w:rFonts w:ascii="Times New Roman" w:hAnsi="Times New Roman" w:cs="Times New Roman"/>
+          <w:sz w:val="28"/>
+          <w:szCs w:val="28"/>
+        </w:rPr>
+        <w:lastRenderedPageBreak/>
+        <w:pict>
+          <v:shape id="_x0000_i1060" type="#_x0000_t75" style="width:481.8pt;height:340.8pt">
+            <v:imagedata r:id="rId10" o:title="5"/>
+          </v:shape>
+        </w:pict>
+      </w:r>
+    </w:p>
+    <w:p>
+      <w:pPr>
+        <w:spacing w:after="0" w:line="360" w:lineRule="auto"/>
+        <w:ind w:firstLine="709"/>
+        <w:jc w:val="center"/>
+        <w:rPr>
+          <w:rFonts w:ascii="Times New Roman" w:hAnsi="Times New Roman" w:cs="Times New Roman"/>
+          <w:sz w:val="28"/>
+          <w:szCs w:val="28"/>
+        </w:rPr>
+      </w:pPr>
+      <w:r>
+        <w:rPr>
+          <w:rFonts w:ascii="Times New Roman" w:hAnsi="Times New Roman" w:cs="Times New Roman"/>
+          <w:sz w:val="28"/>
+          <w:szCs w:val="28"/>
+        </w:rPr>
+        <w:t xml:space="preserve">Рисунок </w:t>
+      </w:r>
+      <w:r>
+        <w:rPr>
+          <w:rFonts w:ascii="Times New Roman" w:hAnsi="Times New Roman" w:cs="Times New Roman"/>
+          <w:sz w:val="28"/>
+          <w:szCs w:val="28"/>
+        </w:rPr>
+        <w:t>4</w:t>
+      </w:r>
+      <w:r>
+        <w:rPr>
+          <w:rFonts w:ascii="Times New Roman" w:hAnsi="Times New Roman" w:cs="Times New Roman"/>
+          <w:sz w:val="28"/>
+          <w:szCs w:val="28"/>
+        </w:rPr>
+        <w:t xml:space="preserve"> – Поле «Результат шифрования»</w:t>
+      </w:r>
     </w:p>
     <w:p>
       <w:pPr>
@@ -685,7 +771,6 @@
           <w:b/>
           <w:sz w:val="28"/>
           <w:szCs w:val="28"/>
-          <w:lang w:val="en-US"/>
         </w:rPr>
       </w:pPr>
       <w:r>
@@ -694,7 +779,6 @@
           <w:b/>
           <w:sz w:val="28"/>
           <w:szCs w:val="28"/>
-          <w:lang w:val="en-US"/>
         </w:rPr>
         <w:br w:type="page"/>
       </w:r>
@@ -733,7 +817,149 @@
         <w:t>XOR</w:t>
       </w:r>
       <w:r>
-        <w:t>, введите двоичную последовательность числовых значений в поле «Исходная последовательность». Использовать можно только значения, представленные в двоичной системе счисления. После заполнения поля «Исходная последовательность» укажите ключ шифрования прописав числовое значение, представленное в двоичной системе счисления, в поле «Ключ». Ключ поддерживает только значе</w:t>
+        <w:t xml:space="preserve"> выберите вкладку «</w:t>
+      </w:r>
+      <w:r>
+        <w:rPr>
+          <w:lang w:val="en-US"/>
+        </w:rPr>
+        <w:t>XOR</w:t>
+      </w:r>
+      <w:r>
+        <w:t>» (рисун</w:t>
+      </w:r>
+      <w:r>
+        <w:t>ок 5</w:t>
+      </w:r>
+      <w:r>
+        <w:t>) и нажмите на неё левой кнопкой мыши один раз.</w:t>
+      </w:r>
+      <w:r>
+        <w:t xml:space="preserve"> </w:t>
+      </w:r>
+    </w:p>
+    <w:p>
+      <w:pPr>
+        <w:pStyle w:val="a9"/>
+        <w:ind w:firstLine="0"/>
+      </w:pPr>
+      <w:r>
+        <w:pict>
+          <v:shape id="_x0000_i1061" type="#_x0000_t75" style="width:481.2pt;height:347.4pt">
+            <v:imagedata r:id="rId11" o:title="2"/>
+          </v:shape>
+        </w:pict>
+      </w:r>
+    </w:p>
+    <w:p>
+      <w:pPr>
+        <w:pStyle w:val="a9"/>
+        <w:jc w:val="center"/>
+      </w:pPr>
+      <w:r>
+        <w:t>Рисунок 5</w:t>
+      </w:r>
+      <w:r>
+        <w:t xml:space="preserve"> – Вкладка «</w:t>
+      </w:r>
+      <w:r>
+        <w:rPr>
+          <w:lang w:val="en-US"/>
+        </w:rPr>
+        <w:t>XOR</w:t>
+      </w:r>
+      <w:r>
+        <w:t>»</w:t>
+      </w:r>
+    </w:p>
+    <w:p>
+      <w:pPr>
+        <w:pStyle w:val="a9"/>
+      </w:pPr>
+      <w:r>
+        <w:t>Затем в</w:t>
+      </w:r>
+      <w:r>
+        <w:t>ведите двоичную последовательность числовых значений</w:t>
+      </w:r>
+      <w:r>
+        <w:t xml:space="preserve"> (</w:t>
+      </w:r>
+      <w:r>
+        <w:t>например, 111000111</w:t>
+      </w:r>
+      <w:r>
+        <w:t>)</w:t>
+      </w:r>
+      <w:r>
+        <w:t xml:space="preserve"> в поле «Исходная последовательность»</w:t>
+      </w:r>
+      <w:r>
+        <w:t xml:space="preserve"> (рисунок </w:t>
+      </w:r>
+      <w:r>
+        <w:t>6</w:t>
+      </w:r>
+      <w:r>
+        <w:t>)</w:t>
+      </w:r>
+      <w:r>
+        <w:t xml:space="preserve">. Использовать можно только значения, представленные в двоичной системе счисления. </w:t>
+      </w:r>
+    </w:p>
+    <w:p>
+      <w:pPr>
+        <w:pStyle w:val="a9"/>
+        <w:ind w:firstLine="0"/>
+      </w:pPr>
+      <w:r>
+        <w:lastRenderedPageBreak/>
+        <w:pict>
+          <v:shape id="_x0000_i1062" type="#_x0000_t75" style="width:481.8pt;height:355.8pt">
+            <v:imagedata r:id="rId12" o:title="3"/>
+          </v:shape>
+        </w:pict>
+      </w:r>
+    </w:p>
+    <w:p>
+      <w:pPr>
+        <w:pStyle w:val="a9"/>
+        <w:jc w:val="center"/>
+      </w:pPr>
+      <w:r>
+        <w:t xml:space="preserve">Рисунок </w:t>
+      </w:r>
+      <w:r>
+        <w:t>6</w:t>
+      </w:r>
+      <w:r>
+        <w:t xml:space="preserve"> – Поле «Исходная последовательность»</w:t>
+      </w:r>
+    </w:p>
+    <w:p>
+      <w:pPr>
+        <w:pStyle w:val="a9"/>
+      </w:pPr>
+      <w:r>
+        <w:t>После заполнения поля «Исходная последовательность» укажите ключ шифрования прописав числовое значение, представленное в двоичной системе счисления</w:t>
+      </w:r>
+      <w:r>
+        <w:t xml:space="preserve"> (например, 111)</w:t>
+      </w:r>
+      <w:r>
+        <w:t>, в поле «Ключ»</w:t>
+      </w:r>
+      <w:r>
+        <w:t xml:space="preserve"> (рисунок </w:t>
+      </w:r>
+      <w:r>
+        <w:t>7</w:t>
+      </w:r>
+      <w:r>
+        <w:t>)</w:t>
+      </w:r>
+      <w:r>
+        <w:t>. Ключ поддерживает только значе</w:t>
       </w:r>
       <w:r>
         <w:t xml:space="preserve">ния, </w:t>
@@ -744,11 +970,80 @@
       <w:r>
         <w:t xml:space="preserve"> </w:t>
       </w:r>
-      <w:r>
-        <w:t>Все допущенные ошибки при заполнении полей отобразятся в поле «Результат шифрования», если ошибки отсутствуют, то р</w:t>
+    </w:p>
+    <w:p>
+      <w:pPr>
+        <w:pStyle w:val="a9"/>
+        <w:ind w:firstLine="0"/>
+      </w:pPr>
+      <w:r>
+        <w:lastRenderedPageBreak/>
+        <w:pict>
+          <v:shape id="_x0000_i1063" type="#_x0000_t75" style="width:481.8pt;height:355.8pt">
+            <v:imagedata r:id="rId13" o:title="4"/>
+          </v:shape>
+        </w:pict>
+      </w:r>
+    </w:p>
+    <w:p>
+      <w:pPr>
+        <w:pStyle w:val="a9"/>
+        <w:jc w:val="center"/>
+      </w:pPr>
+      <w:r>
+        <w:t xml:space="preserve">Рисунок </w:t>
+      </w:r>
+      <w:r>
+        <w:t>7</w:t>
+      </w:r>
+      <w:r>
+        <w:t xml:space="preserve"> – Поле «Ключ»</w:t>
+      </w:r>
+    </w:p>
+    <w:p>
+      <w:pPr>
+        <w:pStyle w:val="a9"/>
+      </w:pPr>
+      <w:r>
+        <w:t>Все допущенные ошибки при заполнении полей отобразятся в поле «Результат шифрования»</w:t>
+      </w:r>
+      <w:r>
+        <w:t xml:space="preserve"> (рисуно</w:t>
+      </w:r>
+      <w:r>
+        <w:t>к 8</w:t>
+      </w:r>
+      <w:r>
+        <w:t>)</w:t>
+      </w:r>
+      <w:r>
+        <w:t>, если ошибки отсутствуют, то р</w:t>
       </w:r>
       <w:r>
         <w:t>езультат отобразится сразу в поле «Результат шифрования».</w:t>
+      </w:r>
+    </w:p>
+    <w:p>
+      <w:pPr>
+        <w:pStyle w:val="a9"/>
+        <w:ind w:firstLine="0"/>
+      </w:pPr>
+      <w:r>
+        <w:lastRenderedPageBreak/>
+        <w:pict>
+          <v:shape id="_x0000_i1064" type="#_x0000_t75" style="width:481.8pt;height:355.8pt">
+            <v:imagedata r:id="rId14" o:title="5"/>
+          </v:shape>
+        </w:pict>
+      </w:r>
+    </w:p>
+    <w:p>
+      <w:pPr>
+        <w:pStyle w:val="a9"/>
+        <w:jc w:val="center"/>
+      </w:pPr>
+      <w:r>
+        <w:t>Рисунок 8 – Поле «Результат шифрования»</w:t>
       </w:r>
     </w:p>
     <w:p>
@@ -804,10 +1099,130 @@
         <w:pStyle w:val="a9"/>
       </w:pPr>
       <w:r>
-        <w:t xml:space="preserve">Чтобы зашифровать Ваш текст методом случайной перестановки </w:t>
-      </w:r>
-      <w:r>
-        <w:t>символов, введите текст в поле «Исходный текст». Зашифрованный текст сразу отобразится в поле «Результат шифрования».</w:t>
+        <w:t>Чтобы зашифро</w:t>
+      </w:r>
+      <w:r>
+        <w:t xml:space="preserve">вать Ваш текст методом случайного перемешивания </w:t>
+      </w:r>
+      <w:r>
+        <w:t>выберите вкладку «</w:t>
+      </w:r>
+      <w:r>
+        <w:t>Случайное переме</w:t>
+      </w:r>
+      <w:r>
+        <w:t>шивание</w:t>
+      </w:r>
+      <w:r>
+        <w:t>» (рисун</w:t>
+      </w:r>
+      <w:r>
+        <w:t>ок 9</w:t>
+      </w:r>
+      <w:r>
+        <w:t>) и нажмите на неё левой кнопкой мыши один раз.</w:t>
+      </w:r>
+      <w:r>
+        <w:t xml:space="preserve"> </w:t>
+      </w:r>
+    </w:p>
+    <w:p>
+      <w:pPr>
+        <w:pStyle w:val="a9"/>
+        <w:ind w:firstLine="0"/>
+      </w:pPr>
+      <w:r>
+        <w:pict>
+          <v:shape id="_x0000_i1065" type="#_x0000_t75" style="width:481.8pt;height:322.8pt">
+            <v:imagedata r:id="rId15" o:title="2"/>
+          </v:shape>
+        </w:pict>
+      </w:r>
+    </w:p>
+    <w:p>
+      <w:pPr>
+        <w:pStyle w:val="a9"/>
+        <w:jc w:val="center"/>
+      </w:pPr>
+      <w:r>
+        <w:t>Рисунок 9 – Вкладка «Случайное перемешивание»</w:t>
+      </w:r>
+    </w:p>
+    <w:p>
+      <w:pPr>
+        <w:pStyle w:val="a9"/>
+      </w:pPr>
+      <w:r>
+        <w:t xml:space="preserve">Затем </w:t>
+      </w:r>
+      <w:r>
+        <w:t>введите текст в поле «Исходный текст»</w:t>
+      </w:r>
+      <w:r>
+        <w:t xml:space="preserve"> (рисунок 10)</w:t>
+      </w:r>
+      <w:r>
+        <w:t>.</w:t>
+      </w:r>
+    </w:p>
+    <w:p>
+      <w:pPr>
+        <w:pStyle w:val="a9"/>
+        <w:ind w:firstLine="0"/>
+      </w:pPr>
+      <w:r>
+        <w:lastRenderedPageBreak/>
+        <w:pict>
+          <v:shape id="_x0000_i1066" type="#_x0000_t75" style="width:481.8pt;height:322.8pt">
+            <v:imagedata r:id="rId16" o:title="3"/>
+          </v:shape>
+        </w:pict>
+      </w:r>
+    </w:p>
+    <w:p>
+      <w:pPr>
+        <w:pStyle w:val="a9"/>
+        <w:jc w:val="center"/>
+      </w:pPr>
+      <w:r>
+        <w:t>Рисунок 10 – Поле «Исходный текст»</w:t>
+      </w:r>
+    </w:p>
+    <w:p>
+      <w:pPr>
+        <w:pStyle w:val="a9"/>
+      </w:pPr>
+      <w:r>
+        <w:t>Зашифрованный текст сразу отобразится в поле «Результат шифрования»</w:t>
+      </w:r>
+      <w:r>
+        <w:t xml:space="preserve"> (рисунок 11)</w:t>
+      </w:r>
+      <w:r>
+        <w:t>.</w:t>
+      </w:r>
+    </w:p>
+    <w:p>
+      <w:pPr>
+        <w:pStyle w:val="a9"/>
+        <w:ind w:firstLine="0"/>
+      </w:pPr>
+      <w:r>
+        <w:lastRenderedPageBreak/>
+        <w:pict>
+          <v:shape id="_x0000_i1067" type="#_x0000_t75" style="width:481.8pt;height:322.8pt">
+            <v:imagedata r:id="rId17" o:title="4"/>
+          </v:shape>
+        </w:pict>
+      </w:r>
+    </w:p>
+    <w:p>
+      <w:pPr>
+        <w:pStyle w:val="a9"/>
+        <w:jc w:val="center"/>
+      </w:pPr>
+      <w:r>
+        <w:t>Рисунок 11 – Поле «Результат шифрования»</w:t>
       </w:r>
     </w:p>
     <w:p>
@@ -863,21 +1278,296 @@
         <w:pStyle w:val="a9"/>
       </w:pPr>
       <w:r>
-        <w:t>Чтобы зашифровать Ваш текст методом «Блочная перестановка»</w:t>
-      </w:r>
-      <w:r>
-        <w:t>, введите текст в поле «Исходный текст». После заполнения поля «Исходный текст» укажите</w:t>
-      </w:r>
-      <w:r>
-        <w:t xml:space="preserve"> размер блока, в котором хотите провести перестановку символов в поле «Размер блока». Ввести можно только положительные целочисленные значения. После заполнения поля «Размер блока» укажите порядковые номера символов в блоке, которые желаете переместить в соответствие с оригинальной последовательностью символов </w:t>
-      </w:r>
-      <w:r>
-        <w:t>в исходном тексте. Необходимо указать порядковые ном</w:t>
+        <w:t>Чтобы</w:t>
+      </w:r>
+      <w:r>
+        <w:t xml:space="preserve"> зашифровать Ваш текст методом б</w:t>
+      </w:r>
+      <w:r>
+        <w:t>лоч</w:t>
+      </w:r>
+      <w:r>
+        <w:t xml:space="preserve">ной перестановки </w:t>
+      </w:r>
+      <w:r>
+        <w:t>выберите вкладку «</w:t>
+      </w:r>
+      <w:r>
+        <w:t>Блочная перестановка</w:t>
+      </w:r>
+      <w:r>
+        <w:t>» (рисун</w:t>
+      </w:r>
+      <w:r>
+        <w:t>ок 12</w:t>
+      </w:r>
+      <w:r>
+        <w:t>) и нажмите на неё левой кнопкой мыши один раз</w:t>
+      </w:r>
+      <w:r>
+        <w:t xml:space="preserve">. </w:t>
+      </w:r>
+    </w:p>
+    <w:p>
+      <w:pPr>
+        <w:pStyle w:val="a9"/>
+        <w:ind w:firstLine="0"/>
+      </w:pPr>
+      <w:r>
+        <w:pict>
+          <v:shape id="_x0000_i1068" type="#_x0000_t75" style="width:481.8pt;height:372.6pt">
+            <v:imagedata r:id="rId18" o:title="2"/>
+          </v:shape>
+        </w:pict>
+      </w:r>
+    </w:p>
+    <w:p>
+      <w:pPr>
+        <w:pStyle w:val="a9"/>
+        <w:jc w:val="center"/>
+      </w:pPr>
+      <w:r>
+        <w:t>Рисунок 12 – Вкладка «Блочная перестановка»</w:t>
+      </w:r>
+    </w:p>
+    <w:p>
+      <w:pPr>
+        <w:pStyle w:val="a9"/>
+      </w:pPr>
+      <w:r>
+        <w:t>Затем в</w:t>
+      </w:r>
+      <w:r>
+        <w:t>ведите текст в поле «Исходный текст»</w:t>
+      </w:r>
+      <w:r>
+        <w:t xml:space="preserve"> (рисунок 13)</w:t>
+      </w:r>
+      <w:r>
+        <w:t xml:space="preserve">. </w:t>
+      </w:r>
+    </w:p>
+    <w:p>
+      <w:pPr>
+        <w:pStyle w:val="a9"/>
+        <w:ind w:firstLine="0"/>
+      </w:pPr>
+      <w:r>
+        <w:lastRenderedPageBreak/>
+        <w:pict>
+          <v:shape id="_x0000_i1069" type="#_x0000_t75" style="width:481.8pt;height:372.6pt">
+            <v:imagedata r:id="rId19" o:title="3"/>
+          </v:shape>
+        </w:pict>
+      </w:r>
+    </w:p>
+    <w:p>
+      <w:pPr>
+        <w:pStyle w:val="a9"/>
+        <w:jc w:val="center"/>
+      </w:pPr>
+      <w:r>
+        <w:t>Рисунок 13 – Поле «Исходный текст»</w:t>
+      </w:r>
+    </w:p>
+    <w:p>
+      <w:pPr>
+        <w:pStyle w:val="a9"/>
+      </w:pPr>
+      <w:r>
+        <w:t>После заполнения поля «Исходный текст» укажите</w:t>
+      </w:r>
+      <w:r>
+        <w:t xml:space="preserve"> размер блока, в котором хотите провести перестановку символов</w:t>
+      </w:r>
+      <w:r>
+        <w:t>,</w:t>
+      </w:r>
+      <w:r>
+        <w:t xml:space="preserve"> в поле «Размер блока»</w:t>
+      </w:r>
+      <w:r>
+        <w:t xml:space="preserve"> (рисунок 14)</w:t>
+      </w:r>
+      <w:r>
+        <w:t xml:space="preserve">. Ввести можно только положительные целочисленные значения. </w:t>
+      </w:r>
+    </w:p>
+    <w:p>
+      <w:pPr>
+        <w:pStyle w:val="a9"/>
+      </w:pPr>
+    </w:p>
+    <w:p>
+      <w:pPr>
+        <w:pStyle w:val="a9"/>
+        <w:ind w:firstLine="0"/>
+      </w:pPr>
+      <w:r>
+        <w:lastRenderedPageBreak/>
+        <w:pict>
+          <v:shape id="_x0000_i1070" type="#_x0000_t75" style="width:481.8pt;height:372.6pt">
+            <v:imagedata r:id="rId20" o:title="4"/>
+          </v:shape>
+        </w:pict>
+      </w:r>
+    </w:p>
+    <w:p>
+      <w:pPr>
+        <w:pStyle w:val="a9"/>
+        <w:jc w:val="center"/>
+      </w:pPr>
+      <w:r>
+        <w:t>Рисунок 14 – Поле «Размер блока»</w:t>
+      </w:r>
+    </w:p>
+    <w:p>
+      <w:pPr>
+        <w:pStyle w:val="a9"/>
+      </w:pPr>
+      <w:r>
+        <w:t>Также</w:t>
+      </w:r>
+      <w:r>
+        <w:t xml:space="preserve"> за</w:t>
+      </w:r>
+      <w:r>
+        <w:t>полните поле</w:t>
+      </w:r>
+      <w:r>
+        <w:t xml:space="preserve"> «</w:t>
+      </w:r>
+      <w:r>
+        <w:t>Ключ перемешивания</w:t>
+      </w:r>
+      <w:r>
+        <w:t>»</w:t>
+      </w:r>
+      <w:r>
+        <w:t xml:space="preserve"> (рисунок 15)</w:t>
+      </w:r>
+      <w:r>
+        <w:t xml:space="preserve"> ук</w:t>
+      </w:r>
+      <w:r>
+        <w:t>азав</w:t>
+      </w:r>
+      <w:r>
+        <w:t xml:space="preserve"> порядковые номера символов в блоке, которые желаете переместить в соответствие с оригинальной последовательностью символов </w:t>
+      </w:r>
+      <w:r>
+        <w:t xml:space="preserve">в исходном тексте. Необходимо указать порядковые номера всех символов в блоке. Ввести можно только положительные целочисленные значение. Каждая цифра не должна превышать величину размера блока. </w:t>
+      </w:r>
+    </w:p>
+    <w:p>
+      <w:pPr>
+        <w:pStyle w:val="a9"/>
+        <w:ind w:firstLine="0"/>
+      </w:pPr>
+      <w:r>
+        <w:lastRenderedPageBreak/>
+        <w:pict>
+          <v:shape id="_x0000_i1071" type="#_x0000_t75" style="width:481.8pt;height:372.6pt">
+            <v:imagedata r:id="rId21" o:title="5"/>
+          </v:shape>
+        </w:pict>
+      </w:r>
+    </w:p>
+    <w:p>
+      <w:pPr>
+        <w:pStyle w:val="a9"/>
+        <w:jc w:val="center"/>
+      </w:pPr>
+      <w:r>
+        <w:t>Рисунок 15 – Поле «Ключ перемешивания»</w:t>
+      </w:r>
+    </w:p>
+    <w:p>
+      <w:pPr>
+        <w:pStyle w:val="a9"/>
+      </w:pPr>
+      <w:r>
+        <w:t xml:space="preserve">Все допущенные ошибки при заполнении полей отобразятся в поле «Результат </w:t>
+      </w:r>
+      <w:r>
+        <w:t>перестановки</w:t>
+      </w:r>
+      <w:r>
+        <w:t>»</w:t>
+      </w:r>
+      <w:r>
+        <w:t xml:space="preserve"> (рисунок 16)</w:t>
+      </w:r>
+      <w:r>
+        <w:t xml:space="preserve">, если ошибки отсутствуют, то результат отобразится сразу в поле «Результат </w:t>
+      </w:r>
+      <w:r>
+        <w:t>перестановки</w:t>
+      </w:r>
+      <w:r>
+        <w:t>».</w:t>
+      </w:r>
+    </w:p>
+    <w:p>
+      <w:pPr>
+        <w:pStyle w:val="a9"/>
+        <w:ind w:firstLine="0"/>
+      </w:pPr>
+      <w:r>
+        <w:lastRenderedPageBreak/>
+        <w:pict>
+          <v:shape id="_x0000_i1072" type="#_x0000_t75" style="width:481.8pt;height:372.6pt">
+            <v:imagedata r:id="rId22" o:title="6"/>
+          </v:shape>
+        </w:pict>
+      </w:r>
+    </w:p>
+    <w:p>
+      <w:pPr>
+        <w:pStyle w:val="a9"/>
+        <w:jc w:val="center"/>
+      </w:pPr>
+      <w:r>
+        <w:t>Рисунок 16 – П</w:t>
       </w:r>
       <w:bookmarkStart w:id="4" w:name="_GoBack"/>
       <w:bookmarkEnd w:id="4"/>
       <w:r>
-        <w:t>ера всех символов в блоке. Ввести можно только положительные целочисленные значение. Каждая цифра не должна превышать величину размера блока. Все допущенные ошибки при заполнении полей отобразятся в поле «Результат шифрования», если ошибки отсутствуют, то результат отобразится сразу в поле «Результат шифрования».</w:t>
+        <w:t>оле «Результат перестановки»</w:t>
+      </w:r>
+    </w:p>
+    <w:p>
+      <w:pPr>
+        <w:rPr>
+          <w:rFonts w:ascii="Times New Roman" w:hAnsi="Times New Roman" w:cs="Times New Roman"/>
+          <w:sz w:val="28"/>
+          <w:szCs w:val="28"/>
+        </w:rPr>
+      </w:pPr>
+      <w:r>
+        <w:rPr>
+          <w:rFonts w:ascii="Times New Roman" w:hAnsi="Times New Roman" w:cs="Times New Roman"/>
+          <w:sz w:val="28"/>
+          <w:szCs w:val="28"/>
+        </w:rPr>
+        <w:br w:type="page"/>
+      </w:r>
+    </w:p>
+    <w:p>
+      <w:pPr>
+        <w:pStyle w:val="1"/>
+        <w:rPr>
+          <w:rFonts w:ascii="Times New Roman" w:hAnsi="Times New Roman" w:cs="Times New Roman"/>
+          <w:color w:val="auto"/>
+        </w:rPr>
+      </w:pPr>
+      <w:r>
+        <w:rPr>
+          <w:rFonts w:ascii="Times New Roman" w:hAnsi="Times New Roman" w:cs="Times New Roman"/>
+          <w:color w:val="auto"/>
+        </w:rPr>
+        <w:lastRenderedPageBreak/>
+        <w:t>Комбинированное шифрование</w:t>
       </w:r>
     </w:p>
     <w:p>
@@ -891,7 +1581,7 @@
       </w:pPr>
     </w:p>
     <w:sectPr>
-      <w:footerReference w:type="default" r:id="rId7"/>
+      <w:footerReference w:type="default" r:id="rId23"/>
       <w:pgSz w:w="11906" w:h="16838"/>
       <w:pgMar w:top="1134" w:right="567" w:bottom="1134" w:left="1701" w:header="709" w:footer="709" w:gutter="0"/>
       <w:cols w:space="708"/>
@@ -940,6 +1630,7 @@
         <w:docPartUnique/>
       </w:docPartObj>
     </w:sdtPr>
+    <w:sdtEndPr/>
     <w:sdtContent>
       <w:p>
         <w:pPr>
@@ -976,7 +1667,7 @@
             <w:noProof/>
             <w:sz w:val="24"/>
           </w:rPr>
-          <w:t>6</w:t>
+          <w:t>18</w:t>
         </w:r>
         <w:r>
           <w:rPr>
@@ -1440,7 +2131,6 @@
   <w:style w:type="character" w:default="1" w:styleId="a0">
     <w:name w:val="Default Paragraph Font"/>
     <w:uiPriority w:val="1"/>
-    <w:semiHidden/>
     <w:unhideWhenUsed/>
   </w:style>
   <w:style w:type="table" w:default="1" w:styleId="a1">
@@ -1858,7 +2548,7 @@
 </file>
 
 <file path=customXml/itemProps1.xml><?xml version="1.0" encoding="utf-8"?>
-<ds:datastoreItem xmlns:ds="http://schemas.openxmlformats.org/officeDocument/2006/customXml" ds:itemID="{7AB49787-7063-4722-8F61-D3FCC691F4C1}">
+<ds:datastoreItem xmlns:ds="http://schemas.openxmlformats.org/officeDocument/2006/customXml" ds:itemID="{DFAACC5F-910B-4D69-8749-2FA8C5CF5FDF}">
   <ds:schemaRefs>
     <ds:schemaRef ds:uri="http://schemas.openxmlformats.org/officeDocument/2006/bibliography"/>
   </ds:schemaRefs>

</xml_diff>

<commit_message>
Create manual for user combo-encoding
</commit_message>
<xml_diff>
--- a/information_security/Инструкция пользователя.docx
+++ b/information_security/Инструкция пользователя.docx
@@ -206,8 +206,16 @@
         <w:p>
           <w:pPr>
             <w:jc w:val="center"/>
+            <w:rPr>
+              <w:rFonts w:ascii="Times New Roman" w:hAnsi="Times New Roman" w:cs="Times New Roman"/>
+              <w:sz w:val="32"/>
+            </w:rPr>
           </w:pPr>
           <w:r>
+            <w:rPr>
+              <w:rFonts w:ascii="Times New Roman" w:hAnsi="Times New Roman" w:cs="Times New Roman"/>
+              <w:sz w:val="32"/>
+            </w:rPr>
             <w:t>Оглавление</w:t>
           </w:r>
         </w:p>
@@ -215,60 +223,105 @@
           <w:pPr>
             <w:pStyle w:val="11"/>
             <w:tabs>
-              <w:tab w:val="right" w:leader="dot" w:pos="9345"/>
+              <w:tab w:val="right" w:leader="dot" w:pos="9628"/>
             </w:tabs>
+            <w:rPr>
+              <w:rFonts w:ascii="Times New Roman" w:eastAsiaTheme="minorEastAsia" w:hAnsi="Times New Roman" w:cs="Times New Roman"/>
+              <w:noProof/>
+              <w:sz w:val="28"/>
+              <w:lang w:eastAsia="ru-RU"/>
+            </w:rPr>
           </w:pPr>
           <w:r>
+            <w:rPr>
+              <w:rFonts w:ascii="Times New Roman" w:hAnsi="Times New Roman" w:cs="Times New Roman"/>
+              <w:sz w:val="28"/>
+            </w:rPr>
             <w:fldChar w:fldCharType="begin"/>
           </w:r>
           <w:r>
+            <w:rPr>
+              <w:rFonts w:ascii="Times New Roman" w:hAnsi="Times New Roman" w:cs="Times New Roman"/>
+              <w:sz w:val="28"/>
+            </w:rPr>
             <w:instrText xml:space="preserve"> TOC \o "1-3" \h \z \u </w:instrText>
           </w:r>
           <w:r>
+            <w:rPr>
+              <w:rFonts w:ascii="Times New Roman" w:hAnsi="Times New Roman" w:cs="Times New Roman"/>
+              <w:sz w:val="28"/>
+            </w:rPr>
             <w:fldChar w:fldCharType="separate"/>
           </w:r>
-          <w:hyperlink w:anchor="_Toc509314302" w:history="1">
-            <w:r>
+          <w:hyperlink w:anchor="_Toc510480296" w:history="1">
+            <w:r>
+              <w:rPr>
+                <w:rStyle w:val="a8"/>
+                <w:rFonts w:ascii="Times New Roman" w:hAnsi="Times New Roman" w:cs="Times New Roman"/>
+                <w:noProof/>
+                <w:sz w:val="28"/>
+              </w:rPr>
               <w:t>Шифр Цезаря</w:t>
             </w:r>
             <w:r>
               <w:rPr>
+                <w:rFonts w:ascii="Times New Roman" w:hAnsi="Times New Roman" w:cs="Times New Roman"/>
+                <w:noProof/>
                 <w:webHidden/>
+                <w:sz w:val="28"/>
               </w:rPr>
               <w:tab/>
             </w:r>
             <w:r>
               <w:rPr>
+                <w:rFonts w:ascii="Times New Roman" w:hAnsi="Times New Roman" w:cs="Times New Roman"/>
+                <w:noProof/>
                 <w:webHidden/>
+                <w:sz w:val="28"/>
               </w:rPr>
               <w:fldChar w:fldCharType="begin"/>
             </w:r>
             <w:r>
               <w:rPr>
+                <w:rFonts w:ascii="Times New Roman" w:hAnsi="Times New Roman" w:cs="Times New Roman"/>
+                <w:noProof/>
                 <w:webHidden/>
-              </w:rPr>
-              <w:instrText xml:space="preserve"> PAGEREF _Toc509314302 \h </w:instrText>
-            </w:r>
-            <w:r>
-              <w:rPr>
+                <w:sz w:val="28"/>
+              </w:rPr>
+              <w:instrText xml:space="preserve"> PAGEREF _Toc510480296 \h </w:instrText>
+            </w:r>
+            <w:r>
+              <w:rPr>
+                <w:rFonts w:ascii="Times New Roman" w:hAnsi="Times New Roman" w:cs="Times New Roman"/>
+                <w:noProof/>
                 <w:webHidden/>
-              </w:rPr>
-            </w:r>
-            <w:r>
-              <w:rPr>
+                <w:sz w:val="28"/>
+              </w:rPr>
+            </w:r>
+            <w:r>
+              <w:rPr>
+                <w:rFonts w:ascii="Times New Roman" w:hAnsi="Times New Roman" w:cs="Times New Roman"/>
+                <w:noProof/>
                 <w:webHidden/>
+                <w:sz w:val="28"/>
               </w:rPr>
               <w:fldChar w:fldCharType="separate"/>
             </w:r>
             <w:r>
               <w:rPr>
+                <w:rFonts w:ascii="Times New Roman" w:hAnsi="Times New Roman" w:cs="Times New Roman"/>
+                <w:noProof/>
                 <w:webHidden/>
+                <w:sz w:val="28"/>
               </w:rPr>
               <w:t>3</w:t>
             </w:r>
             <w:r>
               <w:rPr>
+                <w:rFonts w:ascii="Times New Roman" w:hAnsi="Times New Roman" w:cs="Times New Roman"/>
+                <w:noProof/>
                 <w:webHidden/>
+                <w:sz w:val="28"/>
               </w:rPr>
               <w:fldChar w:fldCharType="end"/>
             </w:r>
@@ -278,51 +331,85 @@
           <w:pPr>
             <w:pStyle w:val="11"/>
             <w:tabs>
-              <w:tab w:val="right" w:leader="dot" w:pos="9345"/>
+              <w:tab w:val="right" w:leader="dot" w:pos="9628"/>
             </w:tabs>
+            <w:rPr>
+              <w:rFonts w:ascii="Times New Roman" w:eastAsiaTheme="minorEastAsia" w:hAnsi="Times New Roman" w:cs="Times New Roman"/>
+              <w:noProof/>
+              <w:sz w:val="28"/>
+              <w:lang w:eastAsia="ru-RU"/>
+            </w:rPr>
           </w:pPr>
-          <w:hyperlink w:anchor="_Toc509314303" w:history="1">
-            <w:r>
+          <w:hyperlink w:anchor="_Toc510480297" w:history="1">
+            <w:r>
+              <w:rPr>
+                <w:rStyle w:val="a8"/>
+                <w:rFonts w:ascii="Times New Roman" w:hAnsi="Times New Roman" w:cs="Times New Roman"/>
+                <w:noProof/>
+                <w:sz w:val="28"/>
+                <w:lang w:val="en-US"/>
+              </w:rPr>
               <w:t>XOR</w:t>
             </w:r>
             <w:r>
               <w:rPr>
+                <w:rFonts w:ascii="Times New Roman" w:hAnsi="Times New Roman" w:cs="Times New Roman"/>
+                <w:noProof/>
                 <w:webHidden/>
+                <w:sz w:val="28"/>
               </w:rPr>
               <w:tab/>
             </w:r>
             <w:r>
               <w:rPr>
+                <w:rFonts w:ascii="Times New Roman" w:hAnsi="Times New Roman" w:cs="Times New Roman"/>
+                <w:noProof/>
                 <w:webHidden/>
+                <w:sz w:val="28"/>
               </w:rPr>
               <w:fldChar w:fldCharType="begin"/>
             </w:r>
             <w:r>
               <w:rPr>
+                <w:rFonts w:ascii="Times New Roman" w:hAnsi="Times New Roman" w:cs="Times New Roman"/>
+                <w:noProof/>
                 <w:webHidden/>
-              </w:rPr>
-              <w:instrText xml:space="preserve"> PAGEREF _Toc509314303 \h </w:instrText>
-            </w:r>
-            <w:r>
-              <w:rPr>
+                <w:sz w:val="28"/>
+              </w:rPr>
+              <w:instrText xml:space="preserve"> PAGEREF _Toc510480297 \h </w:instrText>
+            </w:r>
+            <w:r>
+              <w:rPr>
+                <w:rFonts w:ascii="Times New Roman" w:hAnsi="Times New Roman" w:cs="Times New Roman"/>
+                <w:noProof/>
                 <w:webHidden/>
-              </w:rPr>
-            </w:r>
-            <w:r>
-              <w:rPr>
+                <w:sz w:val="28"/>
+              </w:rPr>
+            </w:r>
+            <w:r>
+              <w:rPr>
+                <w:rFonts w:ascii="Times New Roman" w:hAnsi="Times New Roman" w:cs="Times New Roman"/>
+                <w:noProof/>
                 <w:webHidden/>
+                <w:sz w:val="28"/>
               </w:rPr>
               <w:fldChar w:fldCharType="separate"/>
             </w:r>
             <w:r>
               <w:rPr>
+                <w:rFonts w:ascii="Times New Roman" w:hAnsi="Times New Roman" w:cs="Times New Roman"/>
+                <w:noProof/>
                 <w:webHidden/>
-              </w:rPr>
-              <w:t>4</w:t>
-            </w:r>
-            <w:r>
-              <w:rPr>
+                <w:sz w:val="28"/>
+              </w:rPr>
+              <w:t>7</w:t>
+            </w:r>
+            <w:r>
+              <w:rPr>
+                <w:rFonts w:ascii="Times New Roman" w:hAnsi="Times New Roman" w:cs="Times New Roman"/>
+                <w:noProof/>
                 <w:webHidden/>
+                <w:sz w:val="28"/>
               </w:rPr>
               <w:fldChar w:fldCharType="end"/>
             </w:r>
@@ -332,51 +419,84 @@
           <w:pPr>
             <w:pStyle w:val="11"/>
             <w:tabs>
-              <w:tab w:val="right" w:leader="dot" w:pos="9345"/>
+              <w:tab w:val="right" w:leader="dot" w:pos="9628"/>
             </w:tabs>
+            <w:rPr>
+              <w:rFonts w:ascii="Times New Roman" w:eastAsiaTheme="minorEastAsia" w:hAnsi="Times New Roman" w:cs="Times New Roman"/>
+              <w:noProof/>
+              <w:sz w:val="28"/>
+              <w:lang w:eastAsia="ru-RU"/>
+            </w:rPr>
           </w:pPr>
-          <w:hyperlink w:anchor="_Toc509314304" w:history="1">
-            <w:r>
+          <w:hyperlink w:anchor="_Toc510480298" w:history="1">
+            <w:r>
+              <w:rPr>
+                <w:rStyle w:val="a8"/>
+                <w:rFonts w:ascii="Times New Roman" w:hAnsi="Times New Roman" w:cs="Times New Roman"/>
+                <w:noProof/>
+                <w:sz w:val="28"/>
+              </w:rPr>
               <w:t>Случайное перемешивание</w:t>
             </w:r>
             <w:r>
               <w:rPr>
+                <w:rFonts w:ascii="Times New Roman" w:hAnsi="Times New Roman" w:cs="Times New Roman"/>
+                <w:noProof/>
                 <w:webHidden/>
+                <w:sz w:val="28"/>
               </w:rPr>
               <w:tab/>
             </w:r>
             <w:r>
               <w:rPr>
+                <w:rFonts w:ascii="Times New Roman" w:hAnsi="Times New Roman" w:cs="Times New Roman"/>
+                <w:noProof/>
                 <w:webHidden/>
+                <w:sz w:val="28"/>
               </w:rPr>
               <w:fldChar w:fldCharType="begin"/>
             </w:r>
             <w:r>
               <w:rPr>
+                <w:rFonts w:ascii="Times New Roman" w:hAnsi="Times New Roman" w:cs="Times New Roman"/>
+                <w:noProof/>
                 <w:webHidden/>
-              </w:rPr>
-              <w:instrText xml:space="preserve"> PAGEREF _Toc509314304 \h </w:instrText>
-            </w:r>
-            <w:r>
-              <w:rPr>
+                <w:sz w:val="28"/>
+              </w:rPr>
+              <w:instrText xml:space="preserve"> PAGEREF _Toc510480298 \h </w:instrText>
+            </w:r>
+            <w:r>
+              <w:rPr>
+                <w:rFonts w:ascii="Times New Roman" w:hAnsi="Times New Roman" w:cs="Times New Roman"/>
+                <w:noProof/>
                 <w:webHidden/>
-              </w:rPr>
-            </w:r>
-            <w:r>
-              <w:rPr>
+                <w:sz w:val="28"/>
+              </w:rPr>
+            </w:r>
+            <w:r>
+              <w:rPr>
+                <w:rFonts w:ascii="Times New Roman" w:hAnsi="Times New Roman" w:cs="Times New Roman"/>
+                <w:noProof/>
                 <w:webHidden/>
+                <w:sz w:val="28"/>
               </w:rPr>
               <w:fldChar w:fldCharType="separate"/>
             </w:r>
             <w:r>
               <w:rPr>
+                <w:rFonts w:ascii="Times New Roman" w:hAnsi="Times New Roman" w:cs="Times New Roman"/>
+                <w:noProof/>
                 <w:webHidden/>
-              </w:rPr>
-              <w:t>5</w:t>
-            </w:r>
-            <w:r>
-              <w:rPr>
+                <w:sz w:val="28"/>
+              </w:rPr>
+              <w:t>11</w:t>
+            </w:r>
+            <w:r>
+              <w:rPr>
+                <w:rFonts w:ascii="Times New Roman" w:hAnsi="Times New Roman" w:cs="Times New Roman"/>
+                <w:noProof/>
                 <w:webHidden/>
+                <w:sz w:val="28"/>
               </w:rPr>
               <w:fldChar w:fldCharType="end"/>
             </w:r>
@@ -386,51 +506,173 @@
           <w:pPr>
             <w:pStyle w:val="11"/>
             <w:tabs>
-              <w:tab w:val="right" w:leader="dot" w:pos="9345"/>
+              <w:tab w:val="right" w:leader="dot" w:pos="9628"/>
             </w:tabs>
+            <w:rPr>
+              <w:rFonts w:ascii="Times New Roman" w:eastAsiaTheme="minorEastAsia" w:hAnsi="Times New Roman" w:cs="Times New Roman"/>
+              <w:noProof/>
+              <w:sz w:val="28"/>
+              <w:lang w:eastAsia="ru-RU"/>
+            </w:rPr>
           </w:pPr>
-          <w:hyperlink w:anchor="_Toc509314305" w:history="1">
-            <w:r>
+          <w:hyperlink w:anchor="_Toc510480299" w:history="1">
+            <w:r>
+              <w:rPr>
+                <w:rStyle w:val="a8"/>
+                <w:rFonts w:ascii="Times New Roman" w:hAnsi="Times New Roman" w:cs="Times New Roman"/>
+                <w:noProof/>
+                <w:sz w:val="28"/>
+              </w:rPr>
               <w:t>Блочная перестановка</w:t>
             </w:r>
-            <w:r>
-              <w:rPr>
+            <w:bookmarkStart w:id="0" w:name="_GoBack"/>
+            <w:bookmarkEnd w:id="0"/>
+            <w:r>
+              <w:rPr>
+                <w:rFonts w:ascii="Times New Roman" w:hAnsi="Times New Roman" w:cs="Times New Roman"/>
+                <w:noProof/>
                 <w:webHidden/>
+                <w:sz w:val="28"/>
               </w:rPr>
               <w:tab/>
             </w:r>
             <w:r>
               <w:rPr>
+                <w:rFonts w:ascii="Times New Roman" w:hAnsi="Times New Roman" w:cs="Times New Roman"/>
+                <w:noProof/>
                 <w:webHidden/>
+                <w:sz w:val="28"/>
               </w:rPr>
               <w:fldChar w:fldCharType="begin"/>
             </w:r>
             <w:r>
               <w:rPr>
+                <w:rFonts w:ascii="Times New Roman" w:hAnsi="Times New Roman" w:cs="Times New Roman"/>
+                <w:noProof/>
                 <w:webHidden/>
-              </w:rPr>
-              <w:instrText xml:space="preserve"> PAGEREF _Toc509314305 \h </w:instrText>
-            </w:r>
-            <w:r>
-              <w:rPr>
+                <w:sz w:val="28"/>
+              </w:rPr>
+              <w:instrText xml:space="preserve"> PAGEREF _Toc510480299 \h </w:instrText>
+            </w:r>
+            <w:r>
+              <w:rPr>
+                <w:rFonts w:ascii="Times New Roman" w:hAnsi="Times New Roman" w:cs="Times New Roman"/>
+                <w:noProof/>
                 <w:webHidden/>
-              </w:rPr>
-            </w:r>
-            <w:r>
-              <w:rPr>
+                <w:sz w:val="28"/>
+              </w:rPr>
+            </w:r>
+            <w:r>
+              <w:rPr>
+                <w:rFonts w:ascii="Times New Roman" w:hAnsi="Times New Roman" w:cs="Times New Roman"/>
+                <w:noProof/>
                 <w:webHidden/>
+                <w:sz w:val="28"/>
               </w:rPr>
               <w:fldChar w:fldCharType="separate"/>
             </w:r>
             <w:r>
               <w:rPr>
+                <w:rFonts w:ascii="Times New Roman" w:hAnsi="Times New Roman" w:cs="Times New Roman"/>
+                <w:noProof/>
                 <w:webHidden/>
-              </w:rPr>
-              <w:t>6</w:t>
-            </w:r>
-            <w:r>
-              <w:rPr>
+                <w:sz w:val="28"/>
+              </w:rPr>
+              <w:t>14</w:t>
+            </w:r>
+            <w:r>
+              <w:rPr>
+                <w:rFonts w:ascii="Times New Roman" w:hAnsi="Times New Roman" w:cs="Times New Roman"/>
+                <w:noProof/>
                 <w:webHidden/>
+                <w:sz w:val="28"/>
+              </w:rPr>
+              <w:fldChar w:fldCharType="end"/>
+            </w:r>
+          </w:hyperlink>
+        </w:p>
+        <w:p>
+          <w:pPr>
+            <w:pStyle w:val="11"/>
+            <w:tabs>
+              <w:tab w:val="right" w:leader="dot" w:pos="9628"/>
+            </w:tabs>
+            <w:rPr>
+              <w:rFonts w:ascii="Times New Roman" w:eastAsiaTheme="minorEastAsia" w:hAnsi="Times New Roman" w:cs="Times New Roman"/>
+              <w:noProof/>
+              <w:sz w:val="28"/>
+              <w:lang w:eastAsia="ru-RU"/>
+            </w:rPr>
+          </w:pPr>
+          <w:hyperlink w:anchor="_Toc510480300" w:history="1">
+            <w:r>
+              <w:rPr>
+                <w:rStyle w:val="a8"/>
+                <w:rFonts w:ascii="Times New Roman" w:hAnsi="Times New Roman" w:cs="Times New Roman"/>
+                <w:noProof/>
+                <w:sz w:val="28"/>
+              </w:rPr>
+              <w:t>Комбинированное шифрование</w:t>
+            </w:r>
+            <w:r>
+              <w:rPr>
+                <w:rFonts w:ascii="Times New Roman" w:hAnsi="Times New Roman" w:cs="Times New Roman"/>
+                <w:noProof/>
+                <w:webHidden/>
+                <w:sz w:val="28"/>
+              </w:rPr>
+              <w:tab/>
+            </w:r>
+            <w:r>
+              <w:rPr>
+                <w:rFonts w:ascii="Times New Roman" w:hAnsi="Times New Roman" w:cs="Times New Roman"/>
+                <w:noProof/>
+                <w:webHidden/>
+                <w:sz w:val="28"/>
+              </w:rPr>
+              <w:fldChar w:fldCharType="begin"/>
+            </w:r>
+            <w:r>
+              <w:rPr>
+                <w:rFonts w:ascii="Times New Roman" w:hAnsi="Times New Roman" w:cs="Times New Roman"/>
+                <w:noProof/>
+                <w:webHidden/>
+                <w:sz w:val="28"/>
+              </w:rPr>
+              <w:instrText xml:space="preserve"> PAGEREF _Toc510480300 \h </w:instrText>
+            </w:r>
+            <w:r>
+              <w:rPr>
+                <w:rFonts w:ascii="Times New Roman" w:hAnsi="Times New Roman" w:cs="Times New Roman"/>
+                <w:noProof/>
+                <w:webHidden/>
+                <w:sz w:val="28"/>
+              </w:rPr>
+            </w:r>
+            <w:r>
+              <w:rPr>
+                <w:rFonts w:ascii="Times New Roman" w:hAnsi="Times New Roman" w:cs="Times New Roman"/>
+                <w:noProof/>
+                <w:webHidden/>
+                <w:sz w:val="28"/>
+              </w:rPr>
+              <w:fldChar w:fldCharType="separate"/>
+            </w:r>
+            <w:r>
+              <w:rPr>
+                <w:rFonts w:ascii="Times New Roman" w:hAnsi="Times New Roman" w:cs="Times New Roman"/>
+                <w:noProof/>
+                <w:webHidden/>
+                <w:sz w:val="28"/>
+              </w:rPr>
+              <w:t>19</w:t>
+            </w:r>
+            <w:r>
+              <w:rPr>
+                <w:rFonts w:ascii="Times New Roman" w:hAnsi="Times New Roman" w:cs="Times New Roman"/>
+                <w:noProof/>
+                <w:webHidden/>
+                <w:sz w:val="28"/>
               </w:rPr>
               <w:fldChar w:fldCharType="end"/>
             </w:r>
@@ -438,6 +680,10 @@
         </w:p>
         <w:p>
           <w:r>
+            <w:rPr>
+              <w:rFonts w:ascii="Times New Roman" w:hAnsi="Times New Roman" w:cs="Times New Roman"/>
+              <w:sz w:val="28"/>
+            </w:rPr>
             <w:fldChar w:fldCharType="end"/>
           </w:r>
         </w:p>
@@ -479,7 +725,7 @@
           <w:color w:val="auto"/>
         </w:rPr>
       </w:pPr>
-      <w:bookmarkStart w:id="0" w:name="_Toc509314302"/>
+      <w:bookmarkStart w:id="1" w:name="_Toc510480296"/>
       <w:r>
         <w:rPr>
           <w:rFonts w:ascii="Times New Roman" w:hAnsi="Times New Roman" w:cs="Times New Roman"/>
@@ -488,7 +734,7 @@
         <w:lastRenderedPageBreak/>
         <w:t>Шифр Цезаря</w:t>
       </w:r>
-      <w:bookmarkEnd w:id="0"/>
+      <w:bookmarkEnd w:id="1"/>
     </w:p>
     <w:p>
       <w:pPr>
@@ -791,7 +1037,7 @@
           <w:color w:val="auto"/>
         </w:rPr>
       </w:pPr>
-      <w:bookmarkStart w:id="1" w:name="_Toc509314303"/>
+      <w:bookmarkStart w:id="2" w:name="_Toc510480297"/>
       <w:r>
         <w:rPr>
           <w:rFonts w:ascii="Times New Roman" w:hAnsi="Times New Roman" w:cs="Times New Roman"/>
@@ -801,7 +1047,7 @@
         <w:lastRenderedPageBreak/>
         <w:t>XOR</w:t>
       </w:r>
-      <w:bookmarkEnd w:id="1"/>
+      <w:bookmarkEnd w:id="2"/>
     </w:p>
     <w:p>
       <w:pPr>
@@ -1083,7 +1329,7 @@
           <w:color w:val="auto"/>
         </w:rPr>
       </w:pPr>
-      <w:bookmarkStart w:id="2" w:name="_Toc509314304"/>
+      <w:bookmarkStart w:id="3" w:name="_Toc510480298"/>
       <w:r>
         <w:rPr>
           <w:rFonts w:ascii="Times New Roman" w:hAnsi="Times New Roman" w:cs="Times New Roman"/>
@@ -1092,7 +1338,7 @@
         <w:lastRenderedPageBreak/>
         <w:t>Случайное перемешивание</w:t>
       </w:r>
-      <w:bookmarkEnd w:id="2"/>
+      <w:bookmarkEnd w:id="3"/>
     </w:p>
     <w:p>
       <w:pPr>
@@ -1262,7 +1508,7 @@
           <w:color w:val="auto"/>
         </w:rPr>
       </w:pPr>
-      <w:bookmarkStart w:id="3" w:name="_Toc509314305"/>
+      <w:bookmarkStart w:id="4" w:name="_Toc510480299"/>
       <w:r>
         <w:rPr>
           <w:rFonts w:ascii="Times New Roman" w:hAnsi="Times New Roman" w:cs="Times New Roman"/>
@@ -1271,7 +1517,7 @@
         <w:lastRenderedPageBreak/>
         <w:t>Блочная перестановка</w:t>
       </w:r>
-      <w:bookmarkEnd w:id="3"/>
+      <w:bookmarkEnd w:id="4"/>
     </w:p>
     <w:p>
       <w:pPr>
@@ -1528,12 +1774,7 @@
         <w:jc w:val="center"/>
       </w:pPr>
       <w:r>
-        <w:t>Рисунок 16 – П</w:t>
-      </w:r>
-      <w:bookmarkStart w:id="4" w:name="_GoBack"/>
-      <w:bookmarkEnd w:id="4"/>
-      <w:r>
-        <w:t>оле «Результат перестановки»</w:t>
+        <w:t>Рисунок 16 – Поле «Результат перестановки»</w:t>
       </w:r>
     </w:p>
     <w:p>
@@ -1556,11 +1797,13 @@
     <w:p>
       <w:pPr>
         <w:pStyle w:val="1"/>
+        <w:ind w:firstLine="709"/>
         <w:rPr>
           <w:rFonts w:ascii="Times New Roman" w:hAnsi="Times New Roman" w:cs="Times New Roman"/>
           <w:color w:val="auto"/>
         </w:rPr>
       </w:pPr>
+      <w:bookmarkStart w:id="5" w:name="_Toc510480300"/>
       <w:r>
         <w:rPr>
           <w:rFonts w:ascii="Times New Roman" w:hAnsi="Times New Roman" w:cs="Times New Roman"/>
@@ -1569,19 +1812,638 @@
         <w:lastRenderedPageBreak/>
         <w:t>Комбинированное шифрование</w:t>
       </w:r>
+      <w:bookmarkEnd w:id="5"/>
+    </w:p>
+    <w:p>
+      <w:pPr>
+        <w:pStyle w:val="a9"/>
+      </w:pPr>
+      <w:r>
+        <w:t>Комбинированный метод</w:t>
+      </w:r>
+      <w:r>
+        <w:t xml:space="preserve"> шифрования текста</w:t>
+      </w:r>
+      <w:r>
+        <w:t xml:space="preserve"> представляет из себя последовательное шифрование исходного текста тремя </w:t>
+      </w:r>
+      <w:r>
+        <w:t>алгоритмами</w:t>
+      </w:r>
+      <w:r>
+        <w:t xml:space="preserve"> шифрования</w:t>
+      </w:r>
+      <w:r>
+        <w:t>,</w:t>
+      </w:r>
+      <w:r>
+        <w:t xml:space="preserve"> на выбор. </w:t>
+      </w:r>
+    </w:p>
+    <w:p>
+      <w:pPr>
+        <w:pStyle w:val="a9"/>
+      </w:pPr>
+      <w:r>
+        <w:t>Для того, чтобы зашифровать Ваш текст комбинированным методом</w:t>
+      </w:r>
+      <w:r>
+        <w:t xml:space="preserve"> выберите вкладку «</w:t>
+      </w:r>
+      <w:proofErr w:type="spellStart"/>
+      <w:r>
+        <w:t>Комбо</w:t>
+      </w:r>
+      <w:proofErr w:type="spellEnd"/>
+      <w:r>
+        <w:t xml:space="preserve"> шифрование» (рисунок 17) </w:t>
+      </w:r>
+      <w:r>
+        <w:t xml:space="preserve">и нажмите на неё левой кнопкой мыши один раз. </w:t>
+      </w:r>
+    </w:p>
+    <w:p>
+      <w:pPr>
+        <w:pStyle w:val="a9"/>
+        <w:ind w:firstLine="0"/>
+      </w:pPr>
+      <w:r>
+        <w:lastRenderedPageBreak/>
+        <w:pict>
+          <v:shape id="_x0000_i1082" type="#_x0000_t75" style="width:480pt;height:579pt">
+            <v:imagedata r:id="rId23" o:title="2"/>
+          </v:shape>
+        </w:pict>
+      </w:r>
+    </w:p>
+    <w:p>
+      <w:pPr>
+        <w:pStyle w:val="a9"/>
+        <w:jc w:val="center"/>
+      </w:pPr>
+      <w:r>
+        <w:t>Рисунок 17 – Вкладка «</w:t>
+      </w:r>
+      <w:proofErr w:type="spellStart"/>
+      <w:r>
+        <w:t>Комбо</w:t>
+      </w:r>
+      <w:proofErr w:type="spellEnd"/>
+      <w:r>
+        <w:t xml:space="preserve"> шифрование»</w:t>
+      </w:r>
+    </w:p>
+    <w:p>
+      <w:pPr>
+        <w:pStyle w:val="a9"/>
+      </w:pPr>
+      <w:r>
+        <w:t xml:space="preserve">Вам нужно выбрать последовательность применения </w:t>
+      </w:r>
+      <w:r>
+        <w:t>алгоритмов</w:t>
+      </w:r>
+      <w:r>
+        <w:t xml:space="preserve"> шифрования текста выбрав необходимые из выпадающих списков (рисунок 18). Последовательность применения </w:t>
+      </w:r>
+      <w:r>
+        <w:t>алгоритмов</w:t>
+      </w:r>
+      <w:r>
+        <w:t xml:space="preserve"> определяется порядковым</w:t>
+      </w:r>
+      <w:r>
+        <w:t>и номерами</w:t>
+      </w:r>
+      <w:r>
+        <w:t xml:space="preserve"> </w:t>
+      </w:r>
+      <w:r>
+        <w:t>выпадающих списков</w:t>
+      </w:r>
+      <w:r>
+        <w:t>.</w:t>
+      </w:r>
+      <w:r>
+        <w:t xml:space="preserve"> На выбор предоставляются следующие </w:t>
+      </w:r>
+      <w:r>
+        <w:lastRenderedPageBreak/>
+        <w:t>алгоритмы шифрования: блочная перестановка, случайное перемешивание, шифр Цезаря.</w:t>
+      </w:r>
+    </w:p>
+    <w:p>
+      <w:pPr>
+        <w:pStyle w:val="a9"/>
+        <w:ind w:firstLine="0"/>
+      </w:pPr>
+      <w:r>
+        <w:pict>
+          <v:shape id="_x0000_i1083" type="#_x0000_t75" style="width:481.2pt;height:579.6pt">
+            <v:imagedata r:id="rId24" o:title="3"/>
+          </v:shape>
+        </w:pict>
+      </w:r>
+    </w:p>
+    <w:p>
+      <w:pPr>
+        <w:pStyle w:val="a9"/>
+        <w:jc w:val="center"/>
+      </w:pPr>
+      <w:r>
+        <w:t xml:space="preserve">Рисунок 18 – Выбор </w:t>
+      </w:r>
+      <w:r>
+        <w:t>последовательности способов шифрования</w:t>
+      </w:r>
     </w:p>
     <w:p>
       <w:pPr>
         <w:spacing w:after="0" w:line="360" w:lineRule="auto"/>
-        <w:rPr>
-          <w:rFonts w:ascii="Times New Roman" w:hAnsi="Times New Roman" w:cs="Times New Roman"/>
-          <w:sz w:val="28"/>
-          <w:szCs w:val="28"/>
-        </w:rPr>
+        <w:ind w:firstLine="709"/>
+        <w:jc w:val="both"/>
+        <w:rPr>
+          <w:rFonts w:ascii="Times New Roman" w:hAnsi="Times New Roman" w:cs="Times New Roman"/>
+          <w:sz w:val="28"/>
+          <w:szCs w:val="28"/>
+        </w:rPr>
+      </w:pPr>
+      <w:r>
+        <w:rPr>
+          <w:rFonts w:ascii="Times New Roman" w:hAnsi="Times New Roman" w:cs="Times New Roman"/>
+          <w:sz w:val="28"/>
+          <w:szCs w:val="28"/>
+        </w:rPr>
+        <w:lastRenderedPageBreak/>
+        <w:t xml:space="preserve">Если среди выбранных Вами </w:t>
+      </w:r>
+      <w:r>
+        <w:rPr>
+          <w:rFonts w:ascii="Times New Roman" w:hAnsi="Times New Roman" w:cs="Times New Roman"/>
+          <w:sz w:val="28"/>
+          <w:szCs w:val="28"/>
+        </w:rPr>
+        <w:t>алгоритмов</w:t>
+      </w:r>
+      <w:r>
+        <w:rPr>
+          <w:rFonts w:ascii="Times New Roman" w:hAnsi="Times New Roman" w:cs="Times New Roman"/>
+          <w:sz w:val="28"/>
+          <w:szCs w:val="28"/>
+        </w:rPr>
+        <w:t xml:space="preserve"> присутствуют такие </w:t>
+      </w:r>
+      <w:r>
+        <w:rPr>
+          <w:rFonts w:ascii="Times New Roman" w:hAnsi="Times New Roman" w:cs="Times New Roman"/>
+          <w:sz w:val="28"/>
+          <w:szCs w:val="28"/>
+        </w:rPr>
+        <w:t>алгоритмы,</w:t>
+      </w:r>
+      <w:r>
+        <w:rPr>
+          <w:rFonts w:ascii="Times New Roman" w:hAnsi="Times New Roman" w:cs="Times New Roman"/>
+          <w:sz w:val="28"/>
+          <w:szCs w:val="28"/>
+        </w:rPr>
+        <w:t xml:space="preserve"> как «Блочная перестановка» и/или «Шифр Цезаря», то необходимо заполнить соответствующие наборы данных</w:t>
+      </w:r>
+      <w:r>
+        <w:rPr>
+          <w:rFonts w:ascii="Times New Roman" w:hAnsi="Times New Roman" w:cs="Times New Roman"/>
+          <w:sz w:val="28"/>
+          <w:szCs w:val="28"/>
+        </w:rPr>
+        <w:t xml:space="preserve"> для каждого алгоритма</w:t>
+      </w:r>
+      <w:r>
+        <w:rPr>
+          <w:rFonts w:ascii="Times New Roman" w:hAnsi="Times New Roman" w:cs="Times New Roman"/>
+          <w:sz w:val="28"/>
+          <w:szCs w:val="28"/>
+        </w:rPr>
+        <w:t>.</w:t>
+      </w:r>
+    </w:p>
+    <w:p>
+      <w:pPr>
+        <w:spacing w:after="0" w:line="360" w:lineRule="auto"/>
+        <w:ind w:firstLine="709"/>
+        <w:jc w:val="both"/>
+        <w:rPr>
+          <w:rFonts w:ascii="Times New Roman" w:hAnsi="Times New Roman" w:cs="Times New Roman"/>
+          <w:sz w:val="28"/>
+          <w:szCs w:val="28"/>
+        </w:rPr>
+      </w:pPr>
+      <w:r>
+        <w:rPr>
+          <w:rFonts w:ascii="Times New Roman" w:hAnsi="Times New Roman" w:cs="Times New Roman"/>
+          <w:sz w:val="28"/>
+          <w:szCs w:val="28"/>
+        </w:rPr>
+        <w:t>Для алгоритма «Блочная перестановка» укажите размер блока, заполнив поле «Размер блока» (рисунок 19). Ввести можно только целочисленные положительные значения.</w:t>
+      </w:r>
+    </w:p>
+    <w:p>
+      <w:pPr>
+        <w:spacing w:after="0" w:line="360" w:lineRule="auto"/>
+        <w:jc w:val="both"/>
+        <w:rPr>
+          <w:rFonts w:ascii="Times New Roman" w:hAnsi="Times New Roman" w:cs="Times New Roman"/>
+          <w:sz w:val="28"/>
+          <w:szCs w:val="28"/>
+        </w:rPr>
+      </w:pPr>
+      <w:r>
+        <w:rPr>
+          <w:rFonts w:ascii="Times New Roman" w:hAnsi="Times New Roman" w:cs="Times New Roman"/>
+          <w:sz w:val="28"/>
+          <w:szCs w:val="28"/>
+        </w:rPr>
+        <w:lastRenderedPageBreak/>
+        <w:pict>
+          <v:shape id="_x0000_i1090" type="#_x0000_t75" style="width:479.4pt;height:577.8pt">
+            <v:imagedata r:id="rId25" o:title="4"/>
+          </v:shape>
+        </w:pict>
+      </w:r>
+    </w:p>
+    <w:p>
+      <w:pPr>
+        <w:spacing w:after="0" w:line="360" w:lineRule="auto"/>
+        <w:ind w:firstLine="709"/>
+        <w:jc w:val="center"/>
+        <w:rPr>
+          <w:rFonts w:ascii="Times New Roman" w:hAnsi="Times New Roman" w:cs="Times New Roman"/>
+          <w:sz w:val="28"/>
+          <w:szCs w:val="28"/>
+        </w:rPr>
+      </w:pPr>
+      <w:r>
+        <w:rPr>
+          <w:rFonts w:ascii="Times New Roman" w:hAnsi="Times New Roman" w:cs="Times New Roman"/>
+          <w:sz w:val="28"/>
+          <w:szCs w:val="28"/>
+        </w:rPr>
+        <w:t>Рисунок 19 – Поле «Размер блока»</w:t>
+      </w:r>
+    </w:p>
+    <w:p>
+      <w:pPr>
+        <w:pStyle w:val="a9"/>
+      </w:pPr>
+      <w:r>
+        <w:t>Также</w:t>
+      </w:r>
+      <w:r>
+        <w:t xml:space="preserve"> за</w:t>
+      </w:r>
+      <w:r>
+        <w:t>полните поле</w:t>
+      </w:r>
+      <w:r>
+        <w:t xml:space="preserve"> «</w:t>
+      </w:r>
+      <w:r>
+        <w:t>Ключ перемешивания</w:t>
+      </w:r>
+      <w:r>
+        <w:t>»</w:t>
+      </w:r>
+      <w:r>
+        <w:t xml:space="preserve"> (ри</w:t>
+      </w:r>
+      <w:r>
+        <w:t>сунок 20</w:t>
+      </w:r>
+      <w:r>
+        <w:t>)</w:t>
+      </w:r>
+      <w:r>
+        <w:t xml:space="preserve"> ук</w:t>
+      </w:r>
+      <w:r>
+        <w:t>азав</w:t>
+      </w:r>
+      <w:r>
+        <w:t xml:space="preserve"> порядковые номера символов в блоке, которые желаете переместить в соответствие с оригинальной последовательностью символов в исходном тексте. Необходимо указать порядковые номера всех символов в блоке. Ввести можно </w:t>
+      </w:r>
+      <w:r>
+        <w:lastRenderedPageBreak/>
+        <w:t xml:space="preserve">только положительные целочисленные значение. Каждая цифра не должна превышать величину размера блока. </w:t>
+      </w:r>
+    </w:p>
+    <w:p>
+      <w:pPr>
+        <w:spacing w:after="0" w:line="360" w:lineRule="auto"/>
+        <w:jc w:val="both"/>
+        <w:rPr>
+          <w:rFonts w:ascii="Times New Roman" w:hAnsi="Times New Roman" w:cs="Times New Roman"/>
+          <w:sz w:val="28"/>
+          <w:szCs w:val="28"/>
+        </w:rPr>
+      </w:pPr>
+      <w:r>
+        <w:rPr>
+          <w:rFonts w:ascii="Times New Roman" w:hAnsi="Times New Roman" w:cs="Times New Roman"/>
+          <w:sz w:val="28"/>
+          <w:szCs w:val="28"/>
+        </w:rPr>
+        <w:pict>
+          <v:shape id="_x0000_i1092" type="#_x0000_t75" style="width:479.4pt;height:577.8pt">
+            <v:imagedata r:id="rId26" o:title="5"/>
+          </v:shape>
+        </w:pict>
+      </w:r>
+    </w:p>
+    <w:p>
+      <w:pPr>
+        <w:spacing w:after="0" w:line="360" w:lineRule="auto"/>
+        <w:jc w:val="center"/>
+        <w:rPr>
+          <w:rFonts w:ascii="Times New Roman" w:hAnsi="Times New Roman" w:cs="Times New Roman"/>
+          <w:sz w:val="28"/>
+          <w:szCs w:val="28"/>
+        </w:rPr>
+      </w:pPr>
+      <w:r>
+        <w:rPr>
+          <w:rFonts w:ascii="Times New Roman" w:hAnsi="Times New Roman" w:cs="Times New Roman"/>
+          <w:sz w:val="28"/>
+          <w:szCs w:val="28"/>
+        </w:rPr>
+        <w:t>Рисунок 20 – Поле «Ключ перемешивания»</w:t>
+      </w:r>
+    </w:p>
+    <w:p>
+      <w:pPr>
+        <w:spacing w:after="0" w:line="360" w:lineRule="auto"/>
+        <w:ind w:firstLine="709"/>
+        <w:jc w:val="both"/>
+        <w:rPr>
+          <w:rFonts w:ascii="Times New Roman" w:hAnsi="Times New Roman" w:cs="Times New Roman"/>
+          <w:sz w:val="28"/>
+          <w:szCs w:val="28"/>
+        </w:rPr>
+      </w:pPr>
+    </w:p>
+    <w:p>
+      <w:pPr>
+        <w:pStyle w:val="a9"/>
+      </w:pPr>
+      <w:r>
+        <w:lastRenderedPageBreak/>
+        <w:t>Для алгоритма «</w:t>
+      </w:r>
+      <w:r>
+        <w:t>Шифр Цезаря</w:t>
+      </w:r>
+      <w:r>
+        <w:t>»</w:t>
+      </w:r>
+      <w:r>
+        <w:t xml:space="preserve"> </w:t>
+      </w:r>
+      <w:r>
+        <w:t xml:space="preserve">необходимо указать </w:t>
+      </w:r>
+      <w:r>
+        <w:t>количество знаков</w:t>
+      </w:r>
+      <w:r>
+        <w:t xml:space="preserve"> смещения алфавита в поле «Смещение»</w:t>
+      </w:r>
+      <w:r>
+        <w:t xml:space="preserve"> (рису</w:t>
+      </w:r>
+      <w:r>
+        <w:t>нок 21</w:t>
+      </w:r>
+      <w:r>
+        <w:t>)</w:t>
+      </w:r>
+      <w:r>
+        <w:t xml:space="preserve">. Ввести в поле «Смещение» возможно только целочисленные </w:t>
+      </w:r>
+      <w:r>
+        <w:t xml:space="preserve">положительные и отрицательные </w:t>
+      </w:r>
+      <w:r>
+        <w:t>значения.</w:t>
+      </w:r>
+    </w:p>
+    <w:p>
+      <w:pPr>
+        <w:pStyle w:val="a9"/>
+        <w:ind w:firstLine="0"/>
+      </w:pPr>
+      <w:r>
+        <w:rPr>
+          <w:noProof/>
+          <w:lang w:eastAsia="ru-RU"/>
+        </w:rPr>
+        <w:drawing>
+          <wp:inline distT="0" distB="0" distL="0" distR="0">
+            <wp:extent cx="6096000" cy="7347711"/>
+            <wp:effectExtent l="0" t="0" r="0" b="5715"/>
+            <wp:docPr id="3" name="Рисунок 3" descr="C:\Users\User\AppData\Local\Microsoft\Windows\INetCache\Content.Word\6.png"/>
+            <wp:cNvGraphicFramePr>
+              <a:graphicFrameLocks xmlns:a="http://schemas.openxmlformats.org/drawingml/2006/main" noChangeAspect="1"/>
+            </wp:cNvGraphicFramePr>
+            <a:graphic xmlns:a="http://schemas.openxmlformats.org/drawingml/2006/main">
+              <a:graphicData uri="http://schemas.openxmlformats.org/drawingml/2006/picture">
+                <pic:pic xmlns:pic="http://schemas.openxmlformats.org/drawingml/2006/picture">
+                  <pic:nvPicPr>
+                    <pic:cNvPr id="0" name="Picture 81" descr="C:\Users\User\AppData\Local\Microsoft\Windows\INetCache\Content.Word\6.png"/>
+                    <pic:cNvPicPr>
+                      <a:picLocks noChangeAspect="1" noChangeArrowheads="1"/>
+                    </pic:cNvPicPr>
+                  </pic:nvPicPr>
+                  <pic:blipFill>
+                    <a:blip r:embed="rId27">
+                      <a:extLst>
+                        <a:ext uri="{28A0092B-C50C-407E-A947-70E740481C1C}">
+                          <a14:useLocalDpi xmlns:a14="http://schemas.microsoft.com/office/drawing/2010/main" val="0"/>
+                        </a:ext>
+                      </a:extLst>
+                    </a:blip>
+                    <a:srcRect/>
+                    <a:stretch>
+                      <a:fillRect/>
+                    </a:stretch>
+                  </pic:blipFill>
+                  <pic:spPr bwMode="auto">
+                    <a:xfrm>
+                      <a:off x="0" y="0"/>
+                      <a:ext cx="6110000" cy="7364585"/>
+                    </a:xfrm>
+                    <a:prstGeom prst="rect">
+                      <a:avLst/>
+                    </a:prstGeom>
+                    <a:noFill/>
+                    <a:ln>
+                      <a:noFill/>
+                    </a:ln>
+                  </pic:spPr>
+                </pic:pic>
+              </a:graphicData>
+            </a:graphic>
+          </wp:inline>
+        </w:drawing>
+      </w:r>
+    </w:p>
+    <w:p>
+      <w:pPr>
+        <w:pStyle w:val="a9"/>
+        <w:jc w:val="center"/>
+      </w:pPr>
+      <w:r>
+        <w:t>Рисунок 21 – Поле «Смещение»</w:t>
+      </w:r>
+    </w:p>
+    <w:p>
+      <w:pPr>
+        <w:pStyle w:val="a9"/>
+      </w:pPr>
+      <w:r>
+        <w:lastRenderedPageBreak/>
+        <w:t>После выполнения вышеизложенных инструкций введите Ваш текст в поле «Исходный текст» (рисунок 22).</w:t>
+      </w:r>
+    </w:p>
+    <w:p>
+      <w:pPr>
+        <w:pStyle w:val="a9"/>
+        <w:ind w:firstLine="0"/>
+      </w:pPr>
+      <w:r>
+        <w:pict>
+          <v:shape id="_x0000_i1106" type="#_x0000_t75" style="width:482.4pt;height:581.4pt">
+            <v:imagedata r:id="rId28" o:title="7"/>
+          </v:shape>
+        </w:pict>
+      </w:r>
+    </w:p>
+    <w:p>
+      <w:pPr>
+        <w:pStyle w:val="a9"/>
+        <w:jc w:val="center"/>
+      </w:pPr>
+      <w:r>
+        <w:t>Рисунок 22 – Поле «Исходный текст»</w:t>
+      </w:r>
+    </w:p>
+    <w:p>
+      <w:pPr>
+        <w:pStyle w:val="a9"/>
+      </w:pPr>
+      <w:r>
+        <w:lastRenderedPageBreak/>
+        <w:t xml:space="preserve">Все допущенные ошибки при заполнении полей отобразятся в поле «Результат </w:t>
+      </w:r>
+      <w:r>
+        <w:t>шифрования</w:t>
+      </w:r>
+      <w:r>
+        <w:t>»</w:t>
+      </w:r>
+      <w:r>
+        <w:t xml:space="preserve"> (рисунок </w:t>
+      </w:r>
+      <w:r>
+        <w:t>23</w:t>
+      </w:r>
+      <w:r>
+        <w:t>)</w:t>
+      </w:r>
+      <w:r>
+        <w:t xml:space="preserve">, если ошибки отсутствуют, то результат отобразится сразу в поле «Результат </w:t>
+      </w:r>
+      <w:r>
+        <w:t>шифрования</w:t>
+      </w:r>
+      <w:r>
+        <w:t>».</w:t>
+      </w:r>
+    </w:p>
+    <w:p>
+      <w:pPr>
+        <w:pStyle w:val="a9"/>
+        <w:ind w:firstLine="0"/>
+      </w:pPr>
+      <w:r>
+        <w:rPr>
+          <w:noProof/>
+          <w:lang w:eastAsia="ru-RU"/>
+        </w:rPr>
+        <w:drawing>
+          <wp:inline distT="0" distB="0" distL="0" distR="0">
+            <wp:extent cx="6111240" cy="7366081"/>
+            <wp:effectExtent l="0" t="0" r="3810" b="6350"/>
+            <wp:docPr id="5" name="Рисунок 5" descr="C:\Users\User\AppData\Local\Microsoft\Windows\INetCache\Content.Word\8.png"/>
+            <wp:cNvGraphicFramePr>
+              <a:graphicFrameLocks xmlns:a="http://schemas.openxmlformats.org/drawingml/2006/main" noChangeAspect="1"/>
+            </wp:cNvGraphicFramePr>
+            <a:graphic xmlns:a="http://schemas.openxmlformats.org/drawingml/2006/main">
+              <a:graphicData uri="http://schemas.openxmlformats.org/drawingml/2006/picture">
+                <pic:pic xmlns:pic="http://schemas.openxmlformats.org/drawingml/2006/picture">
+                  <pic:nvPicPr>
+                    <pic:cNvPr id="0" name="Picture 87" descr="C:\Users\User\AppData\Local\Microsoft\Windows\INetCache\Content.Word\8.png"/>
+                    <pic:cNvPicPr>
+                      <a:picLocks noChangeAspect="1" noChangeArrowheads="1"/>
+                    </pic:cNvPicPr>
+                  </pic:nvPicPr>
+                  <pic:blipFill>
+                    <a:blip r:embed="rId29">
+                      <a:extLst>
+                        <a:ext uri="{28A0092B-C50C-407E-A947-70E740481C1C}">
+                          <a14:useLocalDpi xmlns:a14="http://schemas.microsoft.com/office/drawing/2010/main" val="0"/>
+                        </a:ext>
+                      </a:extLst>
+                    </a:blip>
+                    <a:srcRect/>
+                    <a:stretch>
+                      <a:fillRect/>
+                    </a:stretch>
+                  </pic:blipFill>
+                  <pic:spPr bwMode="auto">
+                    <a:xfrm>
+                      <a:off x="0" y="0"/>
+                      <a:ext cx="6115485" cy="7371198"/>
+                    </a:xfrm>
+                    <a:prstGeom prst="rect">
+                      <a:avLst/>
+                    </a:prstGeom>
+                    <a:noFill/>
+                    <a:ln>
+                      <a:noFill/>
+                    </a:ln>
+                  </pic:spPr>
+                </pic:pic>
+              </a:graphicData>
+            </a:graphic>
+          </wp:inline>
+        </w:drawing>
+      </w:r>
+    </w:p>
+    <w:p>
+      <w:pPr>
+        <w:pStyle w:val="a9"/>
+        <w:jc w:val="center"/>
+      </w:pPr>
+      <w:r>
+        <w:t>Рисунок 23 – Поле «Результат шифрования»</w:t>
+      </w:r>
+    </w:p>
+    <w:p>
+      <w:pPr>
+        <w:pStyle w:val="a9"/>
+        <w:ind w:firstLine="0"/>
       </w:pPr>
     </w:p>
     <w:sectPr>
-      <w:footerReference w:type="default" r:id="rId23"/>
+      <w:footerReference w:type="default" r:id="rId30"/>
       <w:pgSz w:w="11906" w:h="16838"/>
       <w:pgMar w:top="1134" w:right="567" w:bottom="1134" w:left="1701" w:header="709" w:footer="709" w:gutter="0"/>
       <w:cols w:space="708"/>
@@ -1667,7 +2529,7 @@
             <w:noProof/>
             <w:sz w:val="24"/>
           </w:rPr>
-          <w:t>18</w:t>
+          <w:t>2</w:t>
         </w:r>
         <w:r>
           <w:rPr>
@@ -2548,7 +3410,7 @@
 </file>
 
 <file path=customXml/itemProps1.xml><?xml version="1.0" encoding="utf-8"?>
-<ds:datastoreItem xmlns:ds="http://schemas.openxmlformats.org/officeDocument/2006/customXml" ds:itemID="{DFAACC5F-910B-4D69-8749-2FA8C5CF5FDF}">
+<ds:datastoreItem xmlns:ds="http://schemas.openxmlformats.org/officeDocument/2006/customXml" ds:itemID="{F878EB1F-47EB-432B-99C7-D00624445C49}">
   <ds:schemaRefs>
     <ds:schemaRef ds:uri="http://schemas.openxmlformats.org/officeDocument/2006/bibliography"/>
   </ds:schemaRefs>

</xml_diff>